<commit_message>
Made a few last tweaks to the proposal
</commit_message>
<xml_diff>
--- a/proposalDraft.docx
+++ b/proposalDraft.docx
@@ -1,6 +1,6 @@
 
 <file path=word/document.xml><?xml version="1.0" encoding="utf-8"?>
-<w:document xmlns:wpc="http://schemas.microsoft.com/office/word/2010/wordprocessingCanvas" xmlns:mo="http://schemas.microsoft.com/office/mac/office/2008/main" xmlns:mc="http://schemas.openxmlformats.org/markup-compatibility/2006" xmlns:mv="urn:schemas-microsoft-com:mac:vml" xmlns:o="urn:schemas-microsoft-com:office:office" xmlns:r="http://schemas.openxmlformats.org/officeDocument/2006/relationships" xmlns:m="http://schemas.openxmlformats.org/officeDocument/2006/math" xmlns:v="urn:schemas-microsoft-com:vml" xmlns:wp14="http://schemas.microsoft.com/office/word/2010/wordprocessingDrawing" xmlns:wp="http://schemas.openxmlformats.org/drawingml/2006/wordprocessingDrawing" xmlns:w10="urn:schemas-microsoft-com:office:word" xmlns:w="http://schemas.openxmlformats.org/wordprocessingml/2006/main" xmlns:w14="http://schemas.microsoft.com/office/word/2010/wordml" xmlns:wpg="http://schemas.microsoft.com/office/word/2010/wordprocessingGroup" xmlns:wpi="http://schemas.microsoft.com/office/word/2010/wordprocessingInk" xmlns:wne="http://schemas.microsoft.com/office/word/2006/wordml" xmlns:wps="http://schemas.microsoft.com/office/word/2010/wordprocessingShape" mc:Ignorable="w14 wp14">
+<w:document xmlns:wpc="http://schemas.microsoft.com/office/word/2010/wordprocessingCanvas" xmlns:mc="http://schemas.openxmlformats.org/markup-compatibility/2006" xmlns:o="urn:schemas-microsoft-com:office:office" xmlns:r="http://schemas.openxmlformats.org/officeDocument/2006/relationships" xmlns:m="http://schemas.openxmlformats.org/officeDocument/2006/math" xmlns:v="urn:schemas-microsoft-com:vml" xmlns:wp14="http://schemas.microsoft.com/office/word/2010/wordprocessingDrawing" xmlns:wp="http://schemas.openxmlformats.org/drawingml/2006/wordprocessingDrawing" xmlns:w10="urn:schemas-microsoft-com:office:word" xmlns:w="http://schemas.openxmlformats.org/wordprocessingml/2006/main" xmlns:w14="http://schemas.microsoft.com/office/word/2010/wordml" xmlns:w15="http://schemas.microsoft.com/office/word/2012/wordml" xmlns:wpg="http://schemas.microsoft.com/office/word/2010/wordprocessingGroup" xmlns:wpi="http://schemas.microsoft.com/office/word/2010/wordprocessingInk" xmlns:wne="http://schemas.microsoft.com/office/word/2006/wordml" xmlns:wps="http://schemas.microsoft.com/office/word/2010/wordprocessingShape" mc:Ignorable="w14 w15 wp14">
   <w:body>
     <w:p>
       <w:r>
@@ -39,24 +39,12 @@
       <w:r>
         <w:t xml:space="preserve"> using API provided by the site (</w:t>
       </w:r>
-      <w:hyperlink r:id="rId7" w:history="1">
+      <w:hyperlink r:id="rId6" w:history="1">
         <w:r>
           <w:rPr>
             <w:rStyle w:val="Hyperlink"/>
           </w:rPr>
-          <w:t>https://www.go</w:t>
-        </w:r>
-        <w:r>
-          <w:rPr>
-            <w:rStyle w:val="Hyperlink"/>
-          </w:rPr>
-          <w:t>v</w:t>
-        </w:r>
-        <w:r>
-          <w:rPr>
-            <w:rStyle w:val="Hyperlink"/>
-          </w:rPr>
-          <w:t>track.us/developers/api</w:t>
+          <w:t>https://www.govtrack.us/developers/api</w:t>
         </w:r>
       </w:hyperlink>
       <w:r>
@@ -94,6 +82,99 @@
                 <pic:pic xmlns:pic="http://schemas.openxmlformats.org/drawingml/2006/picture">
                   <pic:nvPicPr>
                     <pic:cNvPr id="0" name="Picture 1"/>
+                    <pic:cNvPicPr>
+                      <a:picLocks noChangeAspect="1" noChangeArrowheads="1"/>
+                    </pic:cNvPicPr>
+                  </pic:nvPicPr>
+                  <pic:blipFill>
+                    <a:blip r:embed="rId7">
+                      <a:extLst>
+                        <a:ext uri="{28A0092B-C50C-407E-A947-70E740481C1C}">
+                          <a14:useLocalDpi xmlns:a14="http://schemas.microsoft.com/office/drawing/2010/main" val="0"/>
+                        </a:ext>
+                      </a:extLst>
+                    </a:blip>
+                    <a:srcRect/>
+                    <a:stretch>
+                      <a:fillRect/>
+                    </a:stretch>
+                  </pic:blipFill>
+                  <pic:spPr bwMode="auto">
+                    <a:xfrm>
+                      <a:off x="0" y="0"/>
+                      <a:ext cx="4846320" cy="2540000"/>
+                    </a:xfrm>
+                    <a:prstGeom prst="rect">
+                      <a:avLst/>
+                    </a:prstGeom>
+                    <a:noFill/>
+                    <a:ln>
+                      <a:noFill/>
+                    </a:ln>
+                  </pic:spPr>
+                </pic:pic>
+              </a:graphicData>
+            </a:graphic>
+          </wp:inline>
+        </w:drawing>
+      </w:r>
+    </w:p>
+    <w:p>
+      <w:pPr>
+        <w:pStyle w:val="Caption"/>
+        <w:jc w:val="center"/>
+      </w:pPr>
+      <w:r>
+        <w:t xml:space="preserve">Figure </w:t>
+      </w:r>
+      <w:r>
+        <w:fldChar w:fldCharType="begin"/>
+      </w:r>
+      <w:r>
+        <w:instrText xml:space="preserve"> SEQ Figure \* ARABIC </w:instrText>
+      </w:r>
+      <w:r>
+        <w:fldChar w:fldCharType="separate"/>
+      </w:r>
+      <w:r>
+        <w:rPr>
+          <w:noProof/>
+        </w:rPr>
+        <w:t>1</w:t>
+      </w:r>
+      <w:r>
+        <w:rPr>
+          <w:noProof/>
+        </w:rPr>
+        <w:fldChar w:fldCharType="end"/>
+      </w:r>
+      <w:r>
+        <w:t xml:space="preserve"> Autosuggestion results for female representatives</w:t>
+      </w:r>
+    </w:p>
+    <w:p>
+      <w:pPr>
+        <w:keepNext/>
+        <w:jc w:val="center"/>
+      </w:pPr>
+      <w:r>
+        <w:rPr>
+          <w:noProof/>
+        </w:rPr>
+        <w:lastRenderedPageBreak/>
+        <w:drawing>
+          <wp:inline distT="0" distB="0" distL="0" distR="0" wp14:anchorId="002261DC" wp14:editId="6D4034B5">
+            <wp:extent cx="4846320" cy="2540000"/>
+            <wp:effectExtent l="0" t="0" r="0" b="0"/>
+            <wp:docPr id="2" name="Picture 2"/>
+            <wp:cNvGraphicFramePr>
+              <a:graphicFrameLocks xmlns:a="http://schemas.openxmlformats.org/drawingml/2006/main" noChangeAspect="1"/>
+            </wp:cNvGraphicFramePr>
+            <a:graphic xmlns:a="http://schemas.openxmlformats.org/drawingml/2006/main">
+              <a:graphicData uri="http://schemas.openxmlformats.org/drawingml/2006/picture">
+                <pic:pic xmlns:pic="http://schemas.openxmlformats.org/drawingml/2006/picture">
+                  <pic:nvPicPr>
+                    <pic:cNvPr id="0" name="Picture 2"/>
                     <pic:cNvPicPr>
                       <a:picLocks noChangeAspect="1" noChangeArrowheads="1"/>
                     </pic:cNvPicPr>
@@ -139,17 +220,35 @@
       <w:r>
         <w:t xml:space="preserve">Figure </w:t>
       </w:r>
-      <w:fldSimple w:instr=" SEQ Figure \* ARABIC ">
-        <w:r>
-          <w:rPr>
-            <w:noProof/>
-          </w:rPr>
-          <w:t>1</w:t>
-        </w:r>
-      </w:fldSimple>
-      <w:r>
-        <w:t xml:space="preserve"> Autosuggestion results for female representatives</w:t>
-      </w:r>
+      <w:r>
+        <w:fldChar w:fldCharType="begin"/>
+      </w:r>
+      <w:r>
+        <w:instrText xml:space="preserve"> SEQ Figure \* ARABIC </w:instrText>
+      </w:r>
+      <w:r>
+        <w:fldChar w:fldCharType="separate"/>
+      </w:r>
+      <w:r>
+        <w:rPr>
+          <w:noProof/>
+        </w:rPr>
+        <w:t>2</w:t>
+      </w:r>
+      <w:r>
+        <w:rPr>
+          <w:noProof/>
+        </w:rPr>
+        <w:fldChar w:fldCharType="end"/>
+      </w:r>
+      <w:r>
+        <w:t xml:space="preserve"> Autosuggestion results for male representatives</w:t>
+      </w:r>
+    </w:p>
+    <w:p>
+      <w:pPr>
+        <w:jc w:val="center"/>
+      </w:pPr>
     </w:p>
     <w:p>
       <w:pPr>
@@ -160,12 +259,11 @@
         <w:rPr>
           <w:noProof/>
         </w:rPr>
-        <w:lastRenderedPageBreak/>
         <w:drawing>
-          <wp:inline distT="0" distB="0" distL="0" distR="0" wp14:anchorId="002261DC" wp14:editId="6D4034B5">
+          <wp:inline distT="0" distB="0" distL="0" distR="0" wp14:anchorId="070704DC" wp14:editId="551B0C4C">
             <wp:extent cx="4846320" cy="2540000"/>
             <wp:effectExtent l="0" t="0" r="0" b="0"/>
-            <wp:docPr id="2" name="Picture 2"/>
+            <wp:docPr id="3" name="Picture 3"/>
             <wp:cNvGraphicFramePr>
               <a:graphicFrameLocks xmlns:a="http://schemas.openxmlformats.org/drawingml/2006/main" noChangeAspect="1"/>
             </wp:cNvGraphicFramePr>
@@ -173,7 +271,7 @@
               <a:graphicData uri="http://schemas.openxmlformats.org/drawingml/2006/picture">
                 <pic:pic xmlns:pic="http://schemas.openxmlformats.org/drawingml/2006/picture">
                   <pic:nvPicPr>
-                    <pic:cNvPr id="0" name="Picture 2"/>
+                    <pic:cNvPr id="0" name="Picture 3"/>
                     <pic:cNvPicPr>
                       <a:picLocks noChangeAspect="1" noChangeArrowheads="1"/>
                     </pic:cNvPicPr>
@@ -219,16 +317,29 @@
       <w:r>
         <w:t xml:space="preserve">Figure </w:t>
       </w:r>
-      <w:fldSimple w:instr=" SEQ Figure \* ARABIC ">
-        <w:r>
-          <w:rPr>
-            <w:noProof/>
-          </w:rPr>
-          <w:t>2</w:t>
-        </w:r>
-      </w:fldSimple>
-      <w:r>
-        <w:t xml:space="preserve"> Autosuggestion results for male representatives</w:t>
+      <w:r>
+        <w:fldChar w:fldCharType="begin"/>
+      </w:r>
+      <w:r>
+        <w:instrText xml:space="preserve"> SEQ Figure \* ARABIC </w:instrText>
+      </w:r>
+      <w:r>
+        <w:fldChar w:fldCharType="separate"/>
+      </w:r>
+      <w:r>
+        <w:rPr>
+          <w:noProof/>
+        </w:rPr>
+        <w:t>3</w:t>
+      </w:r>
+      <w:r>
+        <w:rPr>
+          <w:noProof/>
+        </w:rPr>
+        <w:fldChar w:fldCharType="end"/>
+      </w:r>
+      <w:r>
+        <w:t xml:space="preserve"> Autosuggestion results for republicans</w:t>
       </w:r>
     </w:p>
     <w:p>
@@ -245,11 +356,12 @@
         <w:rPr>
           <w:noProof/>
         </w:rPr>
+        <w:lastRenderedPageBreak/>
         <w:drawing>
-          <wp:inline distT="0" distB="0" distL="0" distR="0" wp14:anchorId="070704DC" wp14:editId="551B0C4C">
+          <wp:inline distT="0" distB="0" distL="0" distR="0" wp14:anchorId="5439BE2C" wp14:editId="187ECDA2">
             <wp:extent cx="4846320" cy="2540000"/>
             <wp:effectExtent l="0" t="0" r="0" b="0"/>
-            <wp:docPr id="3" name="Picture 3"/>
+            <wp:docPr id="4" name="Picture 4"/>
             <wp:cNvGraphicFramePr>
               <a:graphicFrameLocks xmlns:a="http://schemas.openxmlformats.org/drawingml/2006/main" noChangeAspect="1"/>
             </wp:cNvGraphicFramePr>
@@ -257,7 +369,7 @@
               <a:graphicData uri="http://schemas.openxmlformats.org/drawingml/2006/picture">
                 <pic:pic xmlns:pic="http://schemas.openxmlformats.org/drawingml/2006/picture">
                   <pic:nvPicPr>
-                    <pic:cNvPr id="0" name="Picture 3"/>
+                    <pic:cNvPr id="0" name="Picture 4"/>
                     <pic:cNvPicPr>
                       <a:picLocks noChangeAspect="1" noChangeArrowheads="1"/>
                     </pic:cNvPicPr>
@@ -303,99 +415,27 @@
       <w:r>
         <w:t xml:space="preserve">Figure </w:t>
       </w:r>
-      <w:fldSimple w:instr=" SEQ Figure \* ARABIC ">
-        <w:r>
-          <w:rPr>
-            <w:noProof/>
-          </w:rPr>
-          <w:t>3</w:t>
-        </w:r>
-      </w:fldSimple>
-      <w:r>
-        <w:t xml:space="preserve"> Autosuggestion results for republicans</w:t>
-      </w:r>
-    </w:p>
-    <w:p>
-      <w:pPr>
-        <w:jc w:val="center"/>
-      </w:pPr>
-    </w:p>
-    <w:p>
-      <w:pPr>
-        <w:keepNext/>
-        <w:jc w:val="center"/>
-      </w:pPr>
+      <w:r>
+        <w:fldChar w:fldCharType="begin"/>
+      </w:r>
+      <w:r>
+        <w:instrText xml:space="preserve"> SEQ Figure \* ARABIC </w:instrText>
+      </w:r>
+      <w:r>
+        <w:fldChar w:fldCharType="separate"/>
+      </w:r>
       <w:r>
         <w:rPr>
           <w:noProof/>
         </w:rPr>
-        <w:lastRenderedPageBreak/>
-        <w:drawing>
-          <wp:inline distT="0" distB="0" distL="0" distR="0" wp14:anchorId="5439BE2C" wp14:editId="187ECDA2">
-            <wp:extent cx="4846320" cy="2540000"/>
-            <wp:effectExtent l="0" t="0" r="0" b="0"/>
-            <wp:docPr id="4" name="Picture 4"/>
-            <wp:cNvGraphicFramePr>
-              <a:graphicFrameLocks xmlns:a="http://schemas.openxmlformats.org/drawingml/2006/main" noChangeAspect="1"/>
-            </wp:cNvGraphicFramePr>
-            <a:graphic xmlns:a="http://schemas.openxmlformats.org/drawingml/2006/main">
-              <a:graphicData uri="http://schemas.openxmlformats.org/drawingml/2006/picture">
-                <pic:pic xmlns:pic="http://schemas.openxmlformats.org/drawingml/2006/picture">
-                  <pic:nvPicPr>
-                    <pic:cNvPr id="0" name="Picture 4"/>
-                    <pic:cNvPicPr>
-                      <a:picLocks noChangeAspect="1" noChangeArrowheads="1"/>
-                    </pic:cNvPicPr>
-                  </pic:nvPicPr>
-                  <pic:blipFill>
-                    <a:blip r:embed="rId11">
-                      <a:extLst>
-                        <a:ext uri="{28A0092B-C50C-407E-A947-70E740481C1C}">
-                          <a14:useLocalDpi xmlns:a14="http://schemas.microsoft.com/office/drawing/2010/main" val="0"/>
-                        </a:ext>
-                      </a:extLst>
-                    </a:blip>
-                    <a:srcRect/>
-                    <a:stretch>
-                      <a:fillRect/>
-                    </a:stretch>
-                  </pic:blipFill>
-                  <pic:spPr bwMode="auto">
-                    <a:xfrm>
-                      <a:off x="0" y="0"/>
-                      <a:ext cx="4846320" cy="2540000"/>
-                    </a:xfrm>
-                    <a:prstGeom prst="rect">
-                      <a:avLst/>
-                    </a:prstGeom>
-                    <a:noFill/>
-                    <a:ln>
-                      <a:noFill/>
-                    </a:ln>
-                  </pic:spPr>
-                </pic:pic>
-              </a:graphicData>
-            </a:graphic>
-          </wp:inline>
-        </w:drawing>
-      </w:r>
-    </w:p>
-    <w:p>
-      <w:pPr>
-        <w:pStyle w:val="Caption"/>
-        <w:jc w:val="center"/>
-      </w:pPr>
-      <w:r>
-        <w:t xml:space="preserve">Figure </w:t>
-      </w:r>
-      <w:fldSimple w:instr=" SEQ Figure \* ARABIC ">
-        <w:r>
-          <w:rPr>
-            <w:noProof/>
-          </w:rPr>
-          <w:t>4</w:t>
-        </w:r>
-      </w:fldSimple>
+        <w:t>4</w:t>
+      </w:r>
+      <w:r>
+        <w:rPr>
+          <w:noProof/>
+        </w:rPr>
+        <w:fldChar w:fldCharType="end"/>
+      </w:r>
       <w:r>
         <w:t xml:space="preserve"> Autosuggestion results for Democrats</w:t>
       </w:r>
@@ -405,10 +445,14 @@
         <w:ind w:firstLine="720"/>
       </w:pPr>
       <w:r>
-        <w:t>To better capture what are the most appearing terms, w</w:t>
-      </w:r>
-      <w:bookmarkStart w:id="0" w:name="_GoBack"/>
-      <w:bookmarkEnd w:id="0"/>
+        <w:t xml:space="preserve">To better capture what are the most </w:t>
+      </w:r>
+      <w:r>
+        <w:t>disproportionately represented terms in each category</w:t>
+      </w:r>
+      <w:r>
+        <w:t>, w</w:t>
+      </w:r>
       <w:r>
         <w:t>e then compared the percentage of members of Congress in each category who had each keyword suggested. For example, for 121 Democrats and 139 Republicans, ‘committees’ was a suggested search term. Since there are 238 Democratic and 301 Republican members of Congress, 51% of Democrats and 46% of Republicans have ‘committees’ suggested. This means th</w:t>
       </w:r>
@@ -846,28 +890,42 @@
       </w:r>
     </w:p>
     <w:p>
+      <w:r>
+        <w:tab/>
+        <w:t xml:space="preserve">For further analysis to discover interesting finding and construct news worthy stories, we plan to make comparisons between other possible data points provided through API by govtrack.us. For example, we can compare representatives who own social media accounts versus those who don’t, </w:t>
+      </w:r>
+      <w:r>
+        <w:t xml:space="preserve">or </w:t>
+      </w:r>
+      <w:r>
+        <w:t>representatives who co-sponsored different types of bills</w:t>
+      </w:r>
+      <w:r>
+        <w:t xml:space="preserve"> with a focus on controversial ones. Comparing across different time stamps can be another option. Also we can filter out the representatives who are recently associated with some political scandals and see how autosuggestion takes different patterns across those individuals.</w:t>
+      </w:r>
+    </w:p>
+    <w:p>
       <w:pPr>
         <w:rPr>
-          <w:rFonts w:hint="eastAsia"/>
           <w:lang w:eastAsia="ko-KR"/>
         </w:rPr>
       </w:pPr>
       <w:r>
+        <w:lastRenderedPageBreak/>
         <w:tab/>
-        <w:t xml:space="preserve">For further analysis to discover interesting finding and construct news worthy stories, we plan to make comparisons between other possible data points provided through API by govtrack.us. For example, we can compare representatives who own social media accounts versus those who don’t, </w:t>
-      </w:r>
-      <w:r>
-        <w:t xml:space="preserve">or </w:t>
-      </w:r>
-      <w:r>
-        <w:t>representatives who co-sponsored different types of bills</w:t>
-      </w:r>
-      <w:r>
-        <w:t xml:space="preserve"> with a focus on controversial ones. Comparing across different time stamps can be another option. Also we can filter out the representatives who are recently associated with some political scandals and see how autosuggestion takes different patterns across those individuals.</w:t>
-      </w:r>
+        <w:t>Through this lens, we should be able to find a number of newsworthy results related to how the public perceives Congress. Given the disparity between its historically low approval rating and the relatively high approval ratings of the individual members, this kind of aggregated analysis of the individual members</w:t>
+      </w:r>
+      <w:r>
+        <w:t xml:space="preserve"> </w:t>
+      </w:r>
+      <w:r>
+        <w:t>might be able to provide some insight.</w:t>
+      </w:r>
+      <w:bookmarkStart w:id="0" w:name="_GoBack"/>
+      <w:bookmarkEnd w:id="0"/>
     </w:p>
     <w:sectPr>
-      <w:headerReference w:type="default" r:id="rId12"/>
+      <w:headerReference w:type="default" r:id="rId11"/>
       <w:pgSz w:w="12240" w:h="15840"/>
       <w:pgMar w:top="1440" w:right="1440" w:bottom="1440" w:left="1440" w:header="720" w:footer="720" w:gutter="0"/>
       <w:cols w:space="720"/>
@@ -878,7 +936,7 @@
 </file>
 
 <file path=word/endnotes.xml><?xml version="1.0" encoding="utf-8"?>
-<w:endnotes xmlns:wpc="http://schemas.microsoft.com/office/word/2010/wordprocessingCanvas" xmlns:mo="http://schemas.microsoft.com/office/mac/office/2008/main" xmlns:mc="http://schemas.openxmlformats.org/markup-compatibility/2006" xmlns:mv="urn:schemas-microsoft-com:mac:vml" xmlns:o="urn:schemas-microsoft-com:office:office" xmlns:r="http://schemas.openxmlformats.org/officeDocument/2006/relationships" xmlns:m="http://schemas.openxmlformats.org/officeDocument/2006/math" xmlns:v="urn:schemas-microsoft-com:vml" xmlns:wp14="http://schemas.microsoft.com/office/word/2010/wordprocessingDrawing" xmlns:wp="http://schemas.openxmlformats.org/drawingml/2006/wordprocessingDrawing" xmlns:w10="urn:schemas-microsoft-com:office:word" xmlns:w="http://schemas.openxmlformats.org/wordprocessingml/2006/main" xmlns:w14="http://schemas.microsoft.com/office/word/2010/wordml" xmlns:wpg="http://schemas.microsoft.com/office/word/2010/wordprocessingGroup" xmlns:wpi="http://schemas.microsoft.com/office/word/2010/wordprocessingInk" xmlns:wne="http://schemas.microsoft.com/office/word/2006/wordml" xmlns:wps="http://schemas.microsoft.com/office/word/2010/wordprocessingShape" mc:Ignorable="w14 wp14">
+<w:endnotes xmlns:wpc="http://schemas.microsoft.com/office/word/2010/wordprocessingCanvas" xmlns:mc="http://schemas.openxmlformats.org/markup-compatibility/2006" xmlns:o="urn:schemas-microsoft-com:office:office" xmlns:r="http://schemas.openxmlformats.org/officeDocument/2006/relationships" xmlns:m="http://schemas.openxmlformats.org/officeDocument/2006/math" xmlns:v="urn:schemas-microsoft-com:vml" xmlns:wp14="http://schemas.microsoft.com/office/word/2010/wordprocessingDrawing" xmlns:wp="http://schemas.openxmlformats.org/drawingml/2006/wordprocessingDrawing" xmlns:w10="urn:schemas-microsoft-com:office:word" xmlns:w="http://schemas.openxmlformats.org/wordprocessingml/2006/main" xmlns:w14="http://schemas.microsoft.com/office/word/2010/wordml" xmlns:w15="http://schemas.microsoft.com/office/word/2012/wordml" xmlns:wpg="http://schemas.microsoft.com/office/word/2010/wordprocessingGroup" xmlns:wpi="http://schemas.microsoft.com/office/word/2010/wordprocessingInk" xmlns:wne="http://schemas.microsoft.com/office/word/2006/wordml" xmlns:wps="http://schemas.microsoft.com/office/word/2010/wordprocessingShape" mc:Ignorable="w14 w15 wp14">
   <w:endnote w:type="separator" w:id="-1">
     <w:p>
       <w:pPr>
@@ -903,7 +961,7 @@
 </file>
 
 <file path=word/footnotes.xml><?xml version="1.0" encoding="utf-8"?>
-<w:footnotes xmlns:wpc="http://schemas.microsoft.com/office/word/2010/wordprocessingCanvas" xmlns:mo="http://schemas.microsoft.com/office/mac/office/2008/main" xmlns:mc="http://schemas.openxmlformats.org/markup-compatibility/2006" xmlns:mv="urn:schemas-microsoft-com:mac:vml" xmlns:o="urn:schemas-microsoft-com:office:office" xmlns:r="http://schemas.openxmlformats.org/officeDocument/2006/relationships" xmlns:m="http://schemas.openxmlformats.org/officeDocument/2006/math" xmlns:v="urn:schemas-microsoft-com:vml" xmlns:wp14="http://schemas.microsoft.com/office/word/2010/wordprocessingDrawing" xmlns:wp="http://schemas.openxmlformats.org/drawingml/2006/wordprocessingDrawing" xmlns:w10="urn:schemas-microsoft-com:office:word" xmlns:w="http://schemas.openxmlformats.org/wordprocessingml/2006/main" xmlns:w14="http://schemas.microsoft.com/office/word/2010/wordml" xmlns:wpg="http://schemas.microsoft.com/office/word/2010/wordprocessingGroup" xmlns:wpi="http://schemas.microsoft.com/office/word/2010/wordprocessingInk" xmlns:wne="http://schemas.microsoft.com/office/word/2006/wordml" xmlns:wps="http://schemas.microsoft.com/office/word/2010/wordprocessingShape" mc:Ignorable="w14 wp14">
+<w:footnotes xmlns:wpc="http://schemas.microsoft.com/office/word/2010/wordprocessingCanvas" xmlns:mc="http://schemas.openxmlformats.org/markup-compatibility/2006" xmlns:o="urn:schemas-microsoft-com:office:office" xmlns:r="http://schemas.openxmlformats.org/officeDocument/2006/relationships" xmlns:m="http://schemas.openxmlformats.org/officeDocument/2006/math" xmlns:v="urn:schemas-microsoft-com:vml" xmlns:wp14="http://schemas.microsoft.com/office/word/2010/wordprocessingDrawing" xmlns:wp="http://schemas.openxmlformats.org/drawingml/2006/wordprocessingDrawing" xmlns:w10="urn:schemas-microsoft-com:office:word" xmlns:w="http://schemas.openxmlformats.org/wordprocessingml/2006/main" xmlns:w14="http://schemas.microsoft.com/office/word/2010/wordml" xmlns:w15="http://schemas.microsoft.com/office/word/2012/wordml" xmlns:wpg="http://schemas.microsoft.com/office/word/2010/wordprocessingGroup" xmlns:wpi="http://schemas.microsoft.com/office/word/2010/wordprocessingInk" xmlns:wne="http://schemas.microsoft.com/office/word/2006/wordml" xmlns:wps="http://schemas.microsoft.com/office/word/2010/wordprocessingShape" mc:Ignorable="w14 w15 wp14">
   <w:footnote w:type="separator" w:id="-1">
     <w:p>
       <w:pPr>
@@ -928,7 +986,7 @@
 </file>
 
 <file path=word/header1.xml><?xml version="1.0" encoding="utf-8"?>
-<w:hdr xmlns:wpc="http://schemas.microsoft.com/office/word/2010/wordprocessingCanvas" xmlns:mo="http://schemas.microsoft.com/office/mac/office/2008/main" xmlns:mc="http://schemas.openxmlformats.org/markup-compatibility/2006" xmlns:mv="urn:schemas-microsoft-com:mac:vml" xmlns:o="urn:schemas-microsoft-com:office:office" xmlns:r="http://schemas.openxmlformats.org/officeDocument/2006/relationships" xmlns:m="http://schemas.openxmlformats.org/officeDocument/2006/math" xmlns:v="urn:schemas-microsoft-com:vml" xmlns:wp14="http://schemas.microsoft.com/office/word/2010/wordprocessingDrawing" xmlns:wp="http://schemas.openxmlformats.org/drawingml/2006/wordprocessingDrawing" xmlns:w10="urn:schemas-microsoft-com:office:word" xmlns:w="http://schemas.openxmlformats.org/wordprocessingml/2006/main" xmlns:w14="http://schemas.microsoft.com/office/word/2010/wordml" xmlns:wpg="http://schemas.microsoft.com/office/word/2010/wordprocessingGroup" xmlns:wpi="http://schemas.microsoft.com/office/word/2010/wordprocessingInk" xmlns:wne="http://schemas.microsoft.com/office/word/2006/wordml" xmlns:wps="http://schemas.microsoft.com/office/word/2010/wordprocessingShape" mc:Ignorable="w14 wp14">
+<w:hdr xmlns:wpc="http://schemas.microsoft.com/office/word/2010/wordprocessingCanvas" xmlns:mc="http://schemas.openxmlformats.org/markup-compatibility/2006" xmlns:o="urn:schemas-microsoft-com:office:office" xmlns:r="http://schemas.openxmlformats.org/officeDocument/2006/relationships" xmlns:m="http://schemas.openxmlformats.org/officeDocument/2006/math" xmlns:v="urn:schemas-microsoft-com:vml" xmlns:wp14="http://schemas.microsoft.com/office/word/2010/wordprocessingDrawing" xmlns:wp="http://schemas.openxmlformats.org/drawingml/2006/wordprocessingDrawing" xmlns:w10="urn:schemas-microsoft-com:office:word" xmlns:w="http://schemas.openxmlformats.org/wordprocessingml/2006/main" xmlns:w14="http://schemas.microsoft.com/office/word/2010/wordml" xmlns:w15="http://schemas.microsoft.com/office/word/2012/wordml" xmlns:wpg="http://schemas.microsoft.com/office/word/2010/wordprocessingGroup" xmlns:wpi="http://schemas.microsoft.com/office/word/2010/wordprocessingInk" xmlns:wne="http://schemas.microsoft.com/office/word/2006/wordml" xmlns:wps="http://schemas.microsoft.com/office/word/2010/wordprocessingShape" mc:Ignorable="w14 w15 wp14">
   <w:p>
     <w:pPr>
       <w:pStyle w:val="Header"/>
@@ -957,11 +1015,11 @@
 </file>
 
 <file path=word/styles.xml><?xml version="1.0" encoding="utf-8"?>
-<w:styles xmlns:mc="http://schemas.openxmlformats.org/markup-compatibility/2006" xmlns:r="http://schemas.openxmlformats.org/officeDocument/2006/relationships" xmlns:w="http://schemas.openxmlformats.org/wordprocessingml/2006/main" xmlns:w14="http://schemas.microsoft.com/office/word/2010/wordml" mc:Ignorable="w14">
+<w:styles xmlns:mc="http://schemas.openxmlformats.org/markup-compatibility/2006" xmlns:r="http://schemas.openxmlformats.org/officeDocument/2006/relationships" xmlns:w="http://schemas.openxmlformats.org/wordprocessingml/2006/main" xmlns:w14="http://schemas.microsoft.com/office/word/2010/wordml" xmlns:w15="http://schemas.microsoft.com/office/word/2012/wordml" mc:Ignorable="w14 w15">
   <w:docDefaults>
     <w:rPrDefault>
       <w:rPr>
-        <w:rFonts w:asciiTheme="minorHAnsi" w:eastAsia="바탕" w:hAnsiTheme="minorHAnsi" w:cstheme="minorBidi"/>
+        <w:rFonts w:asciiTheme="minorHAnsi" w:eastAsia="Batang" w:hAnsiTheme="minorHAnsi" w:cstheme="minorBidi"/>
         <w:sz w:val="22"/>
         <w:szCs w:val="22"/>
         <w:lang w:val="en-US" w:eastAsia="en-US" w:bidi="ar-SA"/>
@@ -973,153 +1031,369 @@
       </w:pPr>
     </w:pPrDefault>
   </w:docDefaults>
-  <w:latentStyles w:defLockedState="0" w:defUIPriority="99" w:defSemiHidden="1" w:defUnhideWhenUsed="1" w:defQFormat="0" w:count="276">
-    <w:lsdException w:name="Normal" w:semiHidden="0" w:uiPriority="0" w:unhideWhenUsed="0" w:qFormat="1"/>
-    <w:lsdException w:name="heading 1" w:semiHidden="0" w:uiPriority="9" w:unhideWhenUsed="0" w:qFormat="1"/>
-    <w:lsdException w:name="heading 2" w:uiPriority="9" w:qFormat="1"/>
-    <w:lsdException w:name="heading 3" w:uiPriority="9" w:qFormat="1"/>
-    <w:lsdException w:name="heading 4" w:uiPriority="9" w:qFormat="1"/>
-    <w:lsdException w:name="heading 5" w:uiPriority="9" w:qFormat="1"/>
-    <w:lsdException w:name="heading 6" w:uiPriority="9" w:qFormat="1"/>
-    <w:lsdException w:name="heading 7" w:uiPriority="9" w:qFormat="1"/>
-    <w:lsdException w:name="heading 8" w:uiPriority="9" w:qFormat="1"/>
-    <w:lsdException w:name="heading 9" w:uiPriority="9" w:qFormat="1"/>
-    <w:lsdException w:name="toc 1" w:uiPriority="39"/>
-    <w:lsdException w:name="toc 2" w:uiPriority="39"/>
-    <w:lsdException w:name="toc 3" w:uiPriority="39"/>
-    <w:lsdException w:name="toc 4" w:uiPriority="39"/>
-    <w:lsdException w:name="toc 5" w:uiPriority="39"/>
-    <w:lsdException w:name="toc 6" w:uiPriority="39"/>
-    <w:lsdException w:name="toc 7" w:uiPriority="39"/>
-    <w:lsdException w:name="toc 8" w:uiPriority="39"/>
-    <w:lsdException w:name="toc 9" w:uiPriority="39"/>
-    <w:lsdException w:name="caption" w:uiPriority="35" w:qFormat="1"/>
-    <w:lsdException w:name="Title" w:semiHidden="0" w:uiPriority="10" w:unhideWhenUsed="0" w:qFormat="1"/>
-    <w:lsdException w:name="Default Paragraph Font" w:uiPriority="1"/>
-    <w:lsdException w:name="Subtitle" w:semiHidden="0" w:uiPriority="11" w:unhideWhenUsed="0" w:qFormat="1"/>
-    <w:lsdException w:name="Strong" w:semiHidden="0" w:uiPriority="22" w:unhideWhenUsed="0" w:qFormat="1"/>
-    <w:lsdException w:name="Emphasis" w:semiHidden="0" w:uiPriority="20" w:unhideWhenUsed="0" w:qFormat="1"/>
-    <w:lsdException w:name="Table Grid" w:semiHidden="0" w:uiPriority="39" w:unhideWhenUsed="0"/>
-    <w:lsdException w:name="Note Level 1" w:semiHidden="0" w:unhideWhenUsed="0"/>
-    <w:lsdException w:name="Note Level 2" w:semiHidden="0" w:unhideWhenUsed="0"/>
-    <w:lsdException w:name="Note Level 3" w:semiHidden="0" w:unhideWhenUsed="0"/>
-    <w:lsdException w:name="Note Level 4" w:semiHidden="0" w:unhideWhenUsed="0"/>
-    <w:lsdException w:name="Note Level 5" w:semiHidden="0" w:unhideWhenUsed="0"/>
-    <w:lsdException w:name="Note Level 6" w:semiHidden="0" w:unhideWhenUsed="0"/>
-    <w:lsdException w:name="Note Level 7" w:semiHidden="0" w:unhideWhenUsed="0"/>
-    <w:lsdException w:name="Note Level 8" w:semiHidden="0" w:unhideWhenUsed="0"/>
-    <w:lsdException w:name="Note Level 9" w:semiHidden="0" w:unhideWhenUsed="0"/>
-    <w:lsdException w:name="Placeholder Text" w:unhideWhenUsed="0"/>
-    <w:lsdException w:name="No Spacing" w:semiHidden="0" w:uiPriority="1" w:unhideWhenUsed="0" w:qFormat="1"/>
-    <w:lsdException w:name="Light Shading" w:semiHidden="0" w:uiPriority="60" w:unhideWhenUsed="0"/>
-    <w:lsdException w:name="Light List" w:semiHidden="0" w:uiPriority="61" w:unhideWhenUsed="0"/>
-    <w:lsdException w:name="Light Grid" w:semiHidden="0" w:uiPriority="62" w:unhideWhenUsed="0"/>
-    <w:lsdException w:name="Medium Shading 1" w:semiHidden="0" w:uiPriority="63" w:unhideWhenUsed="0"/>
-    <w:lsdException w:name="Medium Shading 2" w:semiHidden="0" w:uiPriority="64" w:unhideWhenUsed="0"/>
-    <w:lsdException w:name="Medium List 1" w:semiHidden="0" w:uiPriority="65" w:unhideWhenUsed="0"/>
-    <w:lsdException w:name="Medium List 2" w:semiHidden="0" w:uiPriority="66" w:unhideWhenUsed="0"/>
-    <w:lsdException w:name="Medium Grid 1" w:semiHidden="0" w:uiPriority="67" w:unhideWhenUsed="0"/>
-    <w:lsdException w:name="Medium Grid 2" w:semiHidden="0" w:uiPriority="68" w:unhideWhenUsed="0"/>
-    <w:lsdException w:name="Medium Grid 3" w:semiHidden="0" w:uiPriority="69" w:unhideWhenUsed="0"/>
-    <w:lsdException w:name="Dark List" w:semiHidden="0" w:uiPriority="70" w:unhideWhenUsed="0"/>
-    <w:lsdException w:name="Colorful Shading" w:semiHidden="0" w:uiPriority="71" w:unhideWhenUsed="0"/>
-    <w:lsdException w:name="Colorful List" w:semiHidden="0" w:uiPriority="72" w:unhideWhenUsed="0"/>
-    <w:lsdException w:name="Colorful Grid" w:semiHidden="0" w:uiPriority="73" w:unhideWhenUsed="0"/>
-    <w:lsdException w:name="Light Shading Accent 1" w:semiHidden="0" w:uiPriority="60" w:unhideWhenUsed="0"/>
-    <w:lsdException w:name="Light List Accent 1" w:semiHidden="0" w:uiPriority="61" w:unhideWhenUsed="0"/>
-    <w:lsdException w:name="Light Grid Accent 1" w:semiHidden="0" w:uiPriority="62" w:unhideWhenUsed="0"/>
-    <w:lsdException w:name="Medium Shading 1 Accent 1" w:semiHidden="0" w:uiPriority="63" w:unhideWhenUsed="0"/>
-    <w:lsdException w:name="Medium Shading 2 Accent 1" w:semiHidden="0" w:uiPriority="64" w:unhideWhenUsed="0"/>
-    <w:lsdException w:name="Medium List 1 Accent 1" w:semiHidden="0" w:uiPriority="65" w:unhideWhenUsed="0"/>
-    <w:lsdException w:name="Revision" w:unhideWhenUsed="0"/>
-    <w:lsdException w:name="List Paragraph" w:semiHidden="0" w:uiPriority="34" w:unhideWhenUsed="0" w:qFormat="1"/>
-    <w:lsdException w:name="Quote" w:semiHidden="0" w:uiPriority="29" w:unhideWhenUsed="0" w:qFormat="1"/>
-    <w:lsdException w:name="Intense Quote" w:semiHidden="0" w:uiPriority="30" w:unhideWhenUsed="0" w:qFormat="1"/>
-    <w:lsdException w:name="Medium List 2 Accent 1" w:semiHidden="0" w:uiPriority="66" w:unhideWhenUsed="0"/>
-    <w:lsdException w:name="Medium Grid 1 Accent 1" w:semiHidden="0" w:uiPriority="67" w:unhideWhenUsed="0"/>
-    <w:lsdException w:name="Medium Grid 2 Accent 1" w:semiHidden="0" w:uiPriority="68" w:unhideWhenUsed="0"/>
-    <w:lsdException w:name="Medium Grid 3 Accent 1" w:semiHidden="0" w:uiPriority="69" w:unhideWhenUsed="0"/>
-    <w:lsdException w:name="Dark List Accent 1" w:semiHidden="0" w:uiPriority="70" w:unhideWhenUsed="0"/>
-    <w:lsdException w:name="Colorful Shading Accent 1" w:semiHidden="0" w:uiPriority="71" w:unhideWhenUsed="0"/>
-    <w:lsdException w:name="Colorful List Accent 1" w:semiHidden="0" w:uiPriority="72" w:unhideWhenUsed="0"/>
-    <w:lsdException w:name="Colorful Grid Accent 1" w:semiHidden="0" w:uiPriority="73" w:unhideWhenUsed="0"/>
-    <w:lsdException w:name="Light Shading Accent 2" w:semiHidden="0" w:uiPriority="60" w:unhideWhenUsed="0"/>
-    <w:lsdException w:name="Light List Accent 2" w:semiHidden="0" w:uiPriority="61" w:unhideWhenUsed="0"/>
-    <w:lsdException w:name="Light Grid Accent 2" w:semiHidden="0" w:uiPriority="62" w:unhideWhenUsed="0"/>
-    <w:lsdException w:name="Medium Shading 1 Accent 2" w:semiHidden="0" w:uiPriority="63" w:unhideWhenUsed="0"/>
-    <w:lsdException w:name="Medium Shading 2 Accent 2" w:semiHidden="0" w:uiPriority="64" w:unhideWhenUsed="0"/>
-    <w:lsdException w:name="Medium List 1 Accent 2" w:semiHidden="0" w:uiPriority="65" w:unhideWhenUsed="0"/>
-    <w:lsdException w:name="Medium List 2 Accent 2" w:semiHidden="0" w:uiPriority="66" w:unhideWhenUsed="0"/>
-    <w:lsdException w:name="Medium Grid 1 Accent 2" w:semiHidden="0" w:uiPriority="67" w:unhideWhenUsed="0"/>
-    <w:lsdException w:name="Medium Grid 2 Accent 2" w:semiHidden="0" w:uiPriority="68" w:unhideWhenUsed="0"/>
-    <w:lsdException w:name="Medium Grid 3 Accent 2" w:semiHidden="0" w:uiPriority="69" w:unhideWhenUsed="0"/>
-    <w:lsdException w:name="Dark List Accent 2" w:semiHidden="0" w:uiPriority="70" w:unhideWhenUsed="0"/>
-    <w:lsdException w:name="Colorful Shading Accent 2" w:semiHidden="0" w:uiPriority="71" w:unhideWhenUsed="0"/>
-    <w:lsdException w:name="Colorful List Accent 2" w:semiHidden="0" w:uiPriority="72" w:unhideWhenUsed="0"/>
-    <w:lsdException w:name="Colorful Grid Accent 2" w:semiHidden="0" w:uiPriority="73" w:unhideWhenUsed="0"/>
-    <w:lsdException w:name="Light Shading Accent 3" w:semiHidden="0" w:uiPriority="60" w:unhideWhenUsed="0"/>
-    <w:lsdException w:name="Light List Accent 3" w:semiHidden="0" w:uiPriority="61" w:unhideWhenUsed="0"/>
-    <w:lsdException w:name="Light Grid Accent 3" w:semiHidden="0" w:uiPriority="62" w:unhideWhenUsed="0"/>
-    <w:lsdException w:name="Medium Shading 1 Accent 3" w:semiHidden="0" w:uiPriority="63" w:unhideWhenUsed="0"/>
-    <w:lsdException w:name="Medium Shading 2 Accent 3" w:semiHidden="0" w:uiPriority="64" w:unhideWhenUsed="0"/>
-    <w:lsdException w:name="Medium List 1 Accent 3" w:semiHidden="0" w:uiPriority="65" w:unhideWhenUsed="0"/>
-    <w:lsdException w:name="Medium List 2 Accent 3" w:semiHidden="0" w:uiPriority="66" w:unhideWhenUsed="0"/>
-    <w:lsdException w:name="Medium Grid 1 Accent 3" w:semiHidden="0" w:uiPriority="67" w:unhideWhenUsed="0"/>
-    <w:lsdException w:name="Medium Grid 2 Accent 3" w:semiHidden="0" w:uiPriority="68" w:unhideWhenUsed="0"/>
-    <w:lsdException w:name="Medium Grid 3 Accent 3" w:semiHidden="0" w:uiPriority="69" w:unhideWhenUsed="0"/>
-    <w:lsdException w:name="Dark List Accent 3" w:semiHidden="0" w:uiPriority="70" w:unhideWhenUsed="0"/>
-    <w:lsdException w:name="Colorful Shading Accent 3" w:semiHidden="0" w:uiPriority="71" w:unhideWhenUsed="0"/>
-    <w:lsdException w:name="Colorful List Accent 3" w:semiHidden="0" w:uiPriority="72" w:unhideWhenUsed="0"/>
-    <w:lsdException w:name="Colorful Grid Accent 3" w:semiHidden="0" w:uiPriority="73" w:unhideWhenUsed="0"/>
-    <w:lsdException w:name="Light Shading Accent 4" w:semiHidden="0" w:uiPriority="60" w:unhideWhenUsed="0"/>
-    <w:lsdException w:name="Light List Accent 4" w:semiHidden="0" w:uiPriority="61" w:unhideWhenUsed="0"/>
-    <w:lsdException w:name="Light Grid Accent 4" w:semiHidden="0" w:uiPriority="62" w:unhideWhenUsed="0"/>
-    <w:lsdException w:name="Medium Shading 1 Accent 4" w:semiHidden="0" w:uiPriority="63" w:unhideWhenUsed="0"/>
-    <w:lsdException w:name="Medium Shading 2 Accent 4" w:semiHidden="0" w:uiPriority="64" w:unhideWhenUsed="0"/>
-    <w:lsdException w:name="Medium List 1 Accent 4" w:semiHidden="0" w:uiPriority="65" w:unhideWhenUsed="0"/>
-    <w:lsdException w:name="Medium List 2 Accent 4" w:semiHidden="0" w:uiPriority="66" w:unhideWhenUsed="0"/>
-    <w:lsdException w:name="Medium Grid 1 Accent 4" w:semiHidden="0" w:uiPriority="67" w:unhideWhenUsed="0"/>
-    <w:lsdException w:name="Medium Grid 2 Accent 4" w:semiHidden="0" w:uiPriority="68" w:unhideWhenUsed="0"/>
-    <w:lsdException w:name="Medium Grid 3 Accent 4" w:semiHidden="0" w:uiPriority="69" w:unhideWhenUsed="0"/>
-    <w:lsdException w:name="Dark List Accent 4" w:semiHidden="0" w:uiPriority="70" w:unhideWhenUsed="0"/>
-    <w:lsdException w:name="Colorful Shading Accent 4" w:semiHidden="0" w:uiPriority="71" w:unhideWhenUsed="0"/>
-    <w:lsdException w:name="Colorful List Accent 4" w:semiHidden="0" w:uiPriority="72" w:unhideWhenUsed="0"/>
-    <w:lsdException w:name="Colorful Grid Accent 4" w:semiHidden="0" w:uiPriority="73" w:unhideWhenUsed="0"/>
-    <w:lsdException w:name="Light Shading Accent 5" w:semiHidden="0" w:uiPriority="60" w:unhideWhenUsed="0"/>
-    <w:lsdException w:name="Light List Accent 5" w:semiHidden="0" w:uiPriority="61" w:unhideWhenUsed="0"/>
-    <w:lsdException w:name="Light Grid Accent 5" w:semiHidden="0" w:uiPriority="62" w:unhideWhenUsed="0"/>
-    <w:lsdException w:name="Medium Shading 1 Accent 5" w:semiHidden="0" w:uiPriority="63" w:unhideWhenUsed="0"/>
-    <w:lsdException w:name="Medium Shading 2 Accent 5" w:semiHidden="0" w:uiPriority="64" w:unhideWhenUsed="0"/>
-    <w:lsdException w:name="Medium List 1 Accent 5" w:semiHidden="0" w:uiPriority="65" w:unhideWhenUsed="0"/>
-    <w:lsdException w:name="Medium List 2 Accent 5" w:semiHidden="0" w:uiPriority="66" w:unhideWhenUsed="0"/>
-    <w:lsdException w:name="Medium Grid 1 Accent 5" w:semiHidden="0" w:uiPriority="67" w:unhideWhenUsed="0"/>
-    <w:lsdException w:name="Medium Grid 2 Accent 5" w:semiHidden="0" w:uiPriority="68" w:unhideWhenUsed="0"/>
-    <w:lsdException w:name="Medium Grid 3 Accent 5" w:semiHidden="0" w:uiPriority="69" w:unhideWhenUsed="0"/>
-    <w:lsdException w:name="Dark List Accent 5" w:semiHidden="0" w:uiPriority="70" w:unhideWhenUsed="0"/>
-    <w:lsdException w:name="Colorful Shading Accent 5" w:semiHidden="0" w:uiPriority="71" w:unhideWhenUsed="0"/>
-    <w:lsdException w:name="Colorful List Accent 5" w:semiHidden="0" w:uiPriority="72" w:unhideWhenUsed="0"/>
-    <w:lsdException w:name="Colorful Grid Accent 5" w:semiHidden="0" w:uiPriority="73" w:unhideWhenUsed="0"/>
-    <w:lsdException w:name="Light Shading Accent 6" w:semiHidden="0" w:uiPriority="60" w:unhideWhenUsed="0"/>
-    <w:lsdException w:name="Light List Accent 6" w:semiHidden="0" w:uiPriority="61" w:unhideWhenUsed="0"/>
-    <w:lsdException w:name="Light Grid Accent 6" w:semiHidden="0" w:uiPriority="62" w:unhideWhenUsed="0"/>
-    <w:lsdException w:name="Medium Shading 1 Accent 6" w:semiHidden="0" w:uiPriority="63" w:unhideWhenUsed="0"/>
-    <w:lsdException w:name="Medium Shading 2 Accent 6" w:semiHidden="0" w:uiPriority="64" w:unhideWhenUsed="0"/>
-    <w:lsdException w:name="Medium List 1 Accent 6" w:semiHidden="0" w:uiPriority="65" w:unhideWhenUsed="0"/>
-    <w:lsdException w:name="Medium List 2 Accent 6" w:semiHidden="0" w:uiPriority="66" w:unhideWhenUsed="0"/>
-    <w:lsdException w:name="Medium Grid 1 Accent 6" w:semiHidden="0" w:uiPriority="67" w:unhideWhenUsed="0"/>
-    <w:lsdException w:name="Medium Grid 2 Accent 6" w:semiHidden="0" w:uiPriority="68" w:unhideWhenUsed="0"/>
-    <w:lsdException w:name="Medium Grid 3 Accent 6" w:semiHidden="0" w:uiPriority="69" w:unhideWhenUsed="0"/>
-    <w:lsdException w:name="Dark List Accent 6" w:semiHidden="0" w:uiPriority="70" w:unhideWhenUsed="0"/>
-    <w:lsdException w:name="Colorful Shading Accent 6" w:semiHidden="0" w:uiPriority="71" w:unhideWhenUsed="0"/>
-    <w:lsdException w:name="Colorful List Accent 6" w:semiHidden="0" w:uiPriority="72" w:unhideWhenUsed="0"/>
-    <w:lsdException w:name="Colorful Grid Accent 6" w:semiHidden="0" w:uiPriority="73" w:unhideWhenUsed="0"/>
-    <w:lsdException w:name="Subtle Emphasis" w:semiHidden="0" w:uiPriority="19" w:unhideWhenUsed="0" w:qFormat="1"/>
-    <w:lsdException w:name="Intense Emphasis" w:semiHidden="0" w:uiPriority="21" w:unhideWhenUsed="0" w:qFormat="1"/>
-    <w:lsdException w:name="Subtle Reference" w:semiHidden="0" w:uiPriority="31" w:unhideWhenUsed="0" w:qFormat="1"/>
-    <w:lsdException w:name="Intense Reference" w:semiHidden="0" w:uiPriority="32" w:unhideWhenUsed="0" w:qFormat="1"/>
-    <w:lsdException w:name="Book Title" w:semiHidden="0" w:uiPriority="33" w:unhideWhenUsed="0" w:qFormat="1"/>
-    <w:lsdException w:name="Bibliography" w:uiPriority="37"/>
-    <w:lsdException w:name="TOC Heading" w:uiPriority="39" w:qFormat="1"/>
+  <w:latentStyles w:defLockedState="0" w:defUIPriority="99" w:defSemiHidden="0" w:defUnhideWhenUsed="0" w:defQFormat="0" w:count="371">
+    <w:lsdException w:name="Normal" w:uiPriority="0" w:qFormat="1"/>
+    <w:lsdException w:name="heading 1" w:uiPriority="9" w:qFormat="1"/>
+    <w:lsdException w:name="heading 2" w:semiHidden="1" w:uiPriority="9" w:unhideWhenUsed="1" w:qFormat="1"/>
+    <w:lsdException w:name="heading 3" w:semiHidden="1" w:uiPriority="9" w:unhideWhenUsed="1" w:qFormat="1"/>
+    <w:lsdException w:name="heading 4" w:semiHidden="1" w:uiPriority="9" w:unhideWhenUsed="1" w:qFormat="1"/>
+    <w:lsdException w:name="heading 5" w:semiHidden="1" w:uiPriority="9" w:unhideWhenUsed="1" w:qFormat="1"/>
+    <w:lsdException w:name="heading 6" w:semiHidden="1" w:uiPriority="9" w:unhideWhenUsed="1" w:qFormat="1"/>
+    <w:lsdException w:name="heading 7" w:semiHidden="1" w:uiPriority="9" w:unhideWhenUsed="1" w:qFormat="1"/>
+    <w:lsdException w:name="heading 8" w:semiHidden="1" w:uiPriority="9" w:unhideWhenUsed="1" w:qFormat="1"/>
+    <w:lsdException w:name="heading 9" w:semiHidden="1" w:uiPriority="9" w:unhideWhenUsed="1" w:qFormat="1"/>
+    <w:lsdException w:name="index 1" w:semiHidden="1" w:unhideWhenUsed="1"/>
+    <w:lsdException w:name="index 2" w:semiHidden="1" w:unhideWhenUsed="1"/>
+    <w:lsdException w:name="index 3" w:semiHidden="1" w:unhideWhenUsed="1"/>
+    <w:lsdException w:name="index 4" w:semiHidden="1" w:unhideWhenUsed="1"/>
+    <w:lsdException w:name="index 5" w:semiHidden="1" w:unhideWhenUsed="1"/>
+    <w:lsdException w:name="index 6" w:semiHidden="1" w:unhideWhenUsed="1"/>
+    <w:lsdException w:name="index 7" w:semiHidden="1" w:unhideWhenUsed="1"/>
+    <w:lsdException w:name="index 8" w:semiHidden="1" w:unhideWhenUsed="1"/>
+    <w:lsdException w:name="index 9" w:semiHidden="1" w:unhideWhenUsed="1"/>
+    <w:lsdException w:name="toc 1" w:semiHidden="1" w:uiPriority="39" w:unhideWhenUsed="1"/>
+    <w:lsdException w:name="toc 2" w:semiHidden="1" w:uiPriority="39" w:unhideWhenUsed="1"/>
+    <w:lsdException w:name="toc 3" w:semiHidden="1" w:uiPriority="39" w:unhideWhenUsed="1"/>
+    <w:lsdException w:name="toc 4" w:semiHidden="1" w:uiPriority="39" w:unhideWhenUsed="1"/>
+    <w:lsdException w:name="toc 5" w:semiHidden="1" w:uiPriority="39" w:unhideWhenUsed="1"/>
+    <w:lsdException w:name="toc 6" w:semiHidden="1" w:uiPriority="39" w:unhideWhenUsed="1"/>
+    <w:lsdException w:name="toc 7" w:semiHidden="1" w:uiPriority="39" w:unhideWhenUsed="1"/>
+    <w:lsdException w:name="toc 8" w:semiHidden="1" w:uiPriority="39" w:unhideWhenUsed="1"/>
+    <w:lsdException w:name="toc 9" w:semiHidden="1" w:uiPriority="39" w:unhideWhenUsed="1"/>
+    <w:lsdException w:name="Normal Indent" w:semiHidden="1" w:unhideWhenUsed="1"/>
+    <w:lsdException w:name="footnote text" w:semiHidden="1" w:unhideWhenUsed="1"/>
+    <w:lsdException w:name="annotation text" w:semiHidden="1" w:unhideWhenUsed="1"/>
+    <w:lsdException w:name="header" w:semiHidden="1" w:unhideWhenUsed="1"/>
+    <w:lsdException w:name="footer" w:semiHidden="1" w:unhideWhenUsed="1"/>
+    <w:lsdException w:name="index heading" w:semiHidden="1" w:unhideWhenUsed="1"/>
+    <w:lsdException w:name="caption" w:semiHidden="1" w:uiPriority="35" w:unhideWhenUsed="1" w:qFormat="1"/>
+    <w:lsdException w:name="table of figures" w:semiHidden="1" w:unhideWhenUsed="1"/>
+    <w:lsdException w:name="envelope address" w:semiHidden="1" w:unhideWhenUsed="1"/>
+    <w:lsdException w:name="envelope return" w:semiHidden="1" w:unhideWhenUsed="1"/>
+    <w:lsdException w:name="footnote reference" w:semiHidden="1" w:unhideWhenUsed="1"/>
+    <w:lsdException w:name="annotation reference" w:semiHidden="1" w:unhideWhenUsed="1"/>
+    <w:lsdException w:name="line number" w:semiHidden="1" w:unhideWhenUsed="1"/>
+    <w:lsdException w:name="page number" w:semiHidden="1" w:unhideWhenUsed="1"/>
+    <w:lsdException w:name="endnote reference" w:semiHidden="1" w:unhideWhenUsed="1"/>
+    <w:lsdException w:name="endnote text" w:semiHidden="1" w:unhideWhenUsed="1"/>
+    <w:lsdException w:name="table of authorities" w:semiHidden="1" w:unhideWhenUsed="1"/>
+    <w:lsdException w:name="macro" w:semiHidden="1" w:unhideWhenUsed="1"/>
+    <w:lsdException w:name="toa heading" w:semiHidden="1" w:unhideWhenUsed="1"/>
+    <w:lsdException w:name="List" w:semiHidden="1" w:unhideWhenUsed="1"/>
+    <w:lsdException w:name="List Bullet" w:semiHidden="1" w:unhideWhenUsed="1"/>
+    <w:lsdException w:name="List Number" w:semiHidden="1" w:unhideWhenUsed="1"/>
+    <w:lsdException w:name="List 2" w:semiHidden="1" w:unhideWhenUsed="1"/>
+    <w:lsdException w:name="List 3" w:semiHidden="1" w:unhideWhenUsed="1"/>
+    <w:lsdException w:name="List 4" w:semiHidden="1" w:unhideWhenUsed="1"/>
+    <w:lsdException w:name="List 5" w:semiHidden="1" w:unhideWhenUsed="1"/>
+    <w:lsdException w:name="List Bullet 2" w:semiHidden="1" w:unhideWhenUsed="1"/>
+    <w:lsdException w:name="List Bullet 3" w:semiHidden="1" w:unhideWhenUsed="1"/>
+    <w:lsdException w:name="List Bullet 4" w:semiHidden="1" w:unhideWhenUsed="1"/>
+    <w:lsdException w:name="List Bullet 5" w:semiHidden="1" w:unhideWhenUsed="1"/>
+    <w:lsdException w:name="List Number 2" w:semiHidden="1" w:unhideWhenUsed="1"/>
+    <w:lsdException w:name="List Number 3" w:semiHidden="1" w:unhideWhenUsed="1"/>
+    <w:lsdException w:name="List Number 4" w:semiHidden="1" w:unhideWhenUsed="1"/>
+    <w:lsdException w:name="List Number 5" w:semiHidden="1" w:unhideWhenUsed="1"/>
+    <w:lsdException w:name="Title" w:uiPriority="10" w:qFormat="1"/>
+    <w:lsdException w:name="Closing" w:semiHidden="1" w:unhideWhenUsed="1"/>
+    <w:lsdException w:name="Signature" w:semiHidden="1" w:unhideWhenUsed="1"/>
+    <w:lsdException w:name="Default Paragraph Font" w:semiHidden="1" w:uiPriority="1" w:unhideWhenUsed="1"/>
+    <w:lsdException w:name="Body Text" w:semiHidden="1" w:unhideWhenUsed="1"/>
+    <w:lsdException w:name="Body Text Indent" w:semiHidden="1" w:unhideWhenUsed="1"/>
+    <w:lsdException w:name="List Continue" w:semiHidden="1" w:unhideWhenUsed="1"/>
+    <w:lsdException w:name="List Continue 2" w:semiHidden="1" w:unhideWhenUsed="1"/>
+    <w:lsdException w:name="List Continue 3" w:semiHidden="1" w:unhideWhenUsed="1"/>
+    <w:lsdException w:name="List Continue 4" w:semiHidden="1" w:unhideWhenUsed="1"/>
+    <w:lsdException w:name="List Continue 5" w:semiHidden="1" w:unhideWhenUsed="1"/>
+    <w:lsdException w:name="Message Header" w:semiHidden="1" w:unhideWhenUsed="1"/>
+    <w:lsdException w:name="Subtitle" w:uiPriority="11" w:qFormat="1"/>
+    <w:lsdException w:name="Salutation" w:semiHidden="1" w:unhideWhenUsed="1"/>
+    <w:lsdException w:name="Date" w:semiHidden="1" w:unhideWhenUsed="1"/>
+    <w:lsdException w:name="Body Text First Indent" w:semiHidden="1" w:unhideWhenUsed="1"/>
+    <w:lsdException w:name="Body Text First Indent 2" w:semiHidden="1" w:unhideWhenUsed="1"/>
+    <w:lsdException w:name="Note Heading" w:semiHidden="1" w:unhideWhenUsed="1"/>
+    <w:lsdException w:name="Body Text 2" w:semiHidden="1" w:unhideWhenUsed="1"/>
+    <w:lsdException w:name="Body Text 3" w:semiHidden="1" w:unhideWhenUsed="1"/>
+    <w:lsdException w:name="Body Text Indent 2" w:semiHidden="1" w:unhideWhenUsed="1"/>
+    <w:lsdException w:name="Body Text Indent 3" w:semiHidden="1" w:unhideWhenUsed="1"/>
+    <w:lsdException w:name="Block Text" w:semiHidden="1" w:unhideWhenUsed="1"/>
+    <w:lsdException w:name="Hyperlink" w:semiHidden="1" w:unhideWhenUsed="1"/>
+    <w:lsdException w:name="FollowedHyperlink" w:semiHidden="1" w:unhideWhenUsed="1"/>
+    <w:lsdException w:name="Strong" w:uiPriority="22" w:qFormat="1"/>
+    <w:lsdException w:name="Emphasis" w:uiPriority="20" w:qFormat="1"/>
+    <w:lsdException w:name="Document Map" w:semiHidden="1" w:unhideWhenUsed="1"/>
+    <w:lsdException w:name="Plain Text" w:semiHidden="1" w:unhideWhenUsed="1"/>
+    <w:lsdException w:name="E-mail Signature" w:semiHidden="1" w:unhideWhenUsed="1"/>
+    <w:lsdException w:name="HTML Top of Form" w:semiHidden="1" w:unhideWhenUsed="1"/>
+    <w:lsdException w:name="HTML Bottom of Form" w:semiHidden="1" w:unhideWhenUsed="1"/>
+    <w:lsdException w:name="Normal (Web)" w:semiHidden="1" w:unhideWhenUsed="1"/>
+    <w:lsdException w:name="HTML Acronym" w:semiHidden="1" w:unhideWhenUsed="1"/>
+    <w:lsdException w:name="HTML Address" w:semiHidden="1" w:unhideWhenUsed="1"/>
+    <w:lsdException w:name="HTML Cite" w:semiHidden="1" w:unhideWhenUsed="1"/>
+    <w:lsdException w:name="HTML Code" w:semiHidden="1" w:unhideWhenUsed="1"/>
+    <w:lsdException w:name="HTML Definition" w:semiHidden="1" w:unhideWhenUsed="1"/>
+    <w:lsdException w:name="HTML Keyboard" w:semiHidden="1" w:unhideWhenUsed="1"/>
+    <w:lsdException w:name="HTML Preformatted" w:semiHidden="1" w:unhideWhenUsed="1"/>
+    <w:lsdException w:name="HTML Sample" w:semiHidden="1" w:unhideWhenUsed="1"/>
+    <w:lsdException w:name="HTML Typewriter" w:semiHidden="1" w:unhideWhenUsed="1"/>
+    <w:lsdException w:name="HTML Variable" w:semiHidden="1" w:unhideWhenUsed="1"/>
+    <w:lsdException w:name="Normal Table" w:semiHidden="1" w:unhideWhenUsed="1"/>
+    <w:lsdException w:name="annotation subject" w:semiHidden="1" w:unhideWhenUsed="1"/>
+    <w:lsdException w:name="No List" w:semiHidden="1" w:unhideWhenUsed="1"/>
+    <w:lsdException w:name="Outline List 1" w:semiHidden="1" w:unhideWhenUsed="1"/>
+    <w:lsdException w:name="Outline List 2" w:semiHidden="1" w:unhideWhenUsed="1"/>
+    <w:lsdException w:name="Outline List 3" w:semiHidden="1" w:unhideWhenUsed="1"/>
+    <w:lsdException w:name="Table Simple 1" w:semiHidden="1" w:unhideWhenUsed="1"/>
+    <w:lsdException w:name="Table Simple 2" w:semiHidden="1" w:unhideWhenUsed="1"/>
+    <w:lsdException w:name="Table Simple 3" w:semiHidden="1" w:unhideWhenUsed="1"/>
+    <w:lsdException w:name="Table Classic 1" w:semiHidden="1" w:unhideWhenUsed="1"/>
+    <w:lsdException w:name="Table Classic 2" w:semiHidden="1" w:unhideWhenUsed="1"/>
+    <w:lsdException w:name="Table Classic 3" w:semiHidden="1" w:unhideWhenUsed="1"/>
+    <w:lsdException w:name="Table Classic 4" w:semiHidden="1" w:unhideWhenUsed="1"/>
+    <w:lsdException w:name="Table Colorful 1" w:semiHidden="1" w:unhideWhenUsed="1"/>
+    <w:lsdException w:name="Table Colorful 2" w:semiHidden="1" w:unhideWhenUsed="1"/>
+    <w:lsdException w:name="Table Colorful 3" w:semiHidden="1" w:unhideWhenUsed="1"/>
+    <w:lsdException w:name="Table Columns 1" w:semiHidden="1" w:unhideWhenUsed="1"/>
+    <w:lsdException w:name="Table Columns 2" w:semiHidden="1" w:unhideWhenUsed="1"/>
+    <w:lsdException w:name="Table Columns 3" w:semiHidden="1" w:unhideWhenUsed="1"/>
+    <w:lsdException w:name="Table Columns 4" w:semiHidden="1" w:unhideWhenUsed="1"/>
+    <w:lsdException w:name="Table Columns 5" w:semiHidden="1" w:unhideWhenUsed="1"/>
+    <w:lsdException w:name="Table Grid 1" w:semiHidden="1" w:unhideWhenUsed="1"/>
+    <w:lsdException w:name="Table Grid 2" w:semiHidden="1" w:unhideWhenUsed="1"/>
+    <w:lsdException w:name="Table Grid 3" w:semiHidden="1" w:unhideWhenUsed="1"/>
+    <w:lsdException w:name="Table Grid 4" w:semiHidden="1" w:unhideWhenUsed="1"/>
+    <w:lsdException w:name="Table Grid 5" w:semiHidden="1" w:unhideWhenUsed="1"/>
+    <w:lsdException w:name="Table Grid 6" w:semiHidden="1" w:unhideWhenUsed="1"/>
+    <w:lsdException w:name="Table Grid 7" w:semiHidden="1" w:unhideWhenUsed="1"/>
+    <w:lsdException w:name="Table Grid 8" w:semiHidden="1" w:unhideWhenUsed="1"/>
+    <w:lsdException w:name="Table List 1" w:semiHidden="1" w:unhideWhenUsed="1"/>
+    <w:lsdException w:name="Table List 2" w:semiHidden="1" w:unhideWhenUsed="1"/>
+    <w:lsdException w:name="Table List 3" w:semiHidden="1" w:unhideWhenUsed="1"/>
+    <w:lsdException w:name="Table List 4" w:semiHidden="1" w:unhideWhenUsed="1"/>
+    <w:lsdException w:name="Table List 5" w:semiHidden="1" w:unhideWhenUsed="1"/>
+    <w:lsdException w:name="Table List 6" w:semiHidden="1" w:unhideWhenUsed="1"/>
+    <w:lsdException w:name="Table List 7" w:semiHidden="1" w:unhideWhenUsed="1"/>
+    <w:lsdException w:name="Table List 8" w:semiHidden="1" w:unhideWhenUsed="1"/>
+    <w:lsdException w:name="Table 3D effects 1" w:semiHidden="1" w:unhideWhenUsed="1"/>
+    <w:lsdException w:name="Table 3D effects 2" w:semiHidden="1" w:unhideWhenUsed="1"/>
+    <w:lsdException w:name="Table 3D effects 3" w:semiHidden="1" w:unhideWhenUsed="1"/>
+    <w:lsdException w:name="Table Contemporary" w:semiHidden="1" w:unhideWhenUsed="1"/>
+    <w:lsdException w:name="Table Elegant" w:semiHidden="1" w:unhideWhenUsed="1"/>
+    <w:lsdException w:name="Table Professional" w:semiHidden="1" w:unhideWhenUsed="1"/>
+    <w:lsdException w:name="Table Subtle 1" w:semiHidden="1" w:unhideWhenUsed="1"/>
+    <w:lsdException w:name="Table Subtle 2" w:semiHidden="1" w:unhideWhenUsed="1"/>
+    <w:lsdException w:name="Table Web 1" w:semiHidden="1" w:unhideWhenUsed="1"/>
+    <w:lsdException w:name="Table Web 2" w:semiHidden="1" w:unhideWhenUsed="1"/>
+    <w:lsdException w:name="Table Web 3" w:semiHidden="1" w:unhideWhenUsed="1"/>
+    <w:lsdException w:name="Balloon Text" w:semiHidden="1" w:unhideWhenUsed="1"/>
+    <w:lsdException w:name="Table Grid" w:uiPriority="39"/>
+    <w:lsdException w:name="Table Theme" w:semiHidden="1" w:unhideWhenUsed="1"/>
+    <w:lsdException w:name="Placeholder Text" w:semiHidden="1"/>
+    <w:lsdException w:name="No Spacing" w:uiPriority="1" w:qFormat="1"/>
+    <w:lsdException w:name="Light Shading" w:uiPriority="60"/>
+    <w:lsdException w:name="Light List" w:uiPriority="61"/>
+    <w:lsdException w:name="Light Grid" w:uiPriority="62"/>
+    <w:lsdException w:name="Medium Shading 1" w:uiPriority="63"/>
+    <w:lsdException w:name="Medium Shading 2" w:uiPriority="64"/>
+    <w:lsdException w:name="Medium List 1" w:uiPriority="65"/>
+    <w:lsdException w:name="Medium List 2" w:uiPriority="66"/>
+    <w:lsdException w:name="Medium Grid 1" w:uiPriority="67"/>
+    <w:lsdException w:name="Medium Grid 2" w:uiPriority="68"/>
+    <w:lsdException w:name="Medium Grid 3" w:uiPriority="69"/>
+    <w:lsdException w:name="Dark List" w:uiPriority="70"/>
+    <w:lsdException w:name="Colorful Shading" w:uiPriority="71"/>
+    <w:lsdException w:name="Colorful List" w:uiPriority="72"/>
+    <w:lsdException w:name="Colorful Grid" w:uiPriority="73"/>
+    <w:lsdException w:name="Light Shading Accent 1" w:uiPriority="60"/>
+    <w:lsdException w:name="Light List Accent 1" w:uiPriority="61"/>
+    <w:lsdException w:name="Light Grid Accent 1" w:uiPriority="62"/>
+    <w:lsdException w:name="Medium Shading 1 Accent 1" w:uiPriority="63"/>
+    <w:lsdException w:name="Medium Shading 2 Accent 1" w:uiPriority="64"/>
+    <w:lsdException w:name="Medium List 1 Accent 1" w:uiPriority="65"/>
+    <w:lsdException w:name="Revision" w:semiHidden="1"/>
+    <w:lsdException w:name="List Paragraph" w:uiPriority="34" w:qFormat="1"/>
+    <w:lsdException w:name="Quote" w:uiPriority="29" w:qFormat="1"/>
+    <w:lsdException w:name="Intense Quote" w:uiPriority="30" w:qFormat="1"/>
+    <w:lsdException w:name="Medium List 2 Accent 1" w:uiPriority="66"/>
+    <w:lsdException w:name="Medium Grid 1 Accent 1" w:uiPriority="67"/>
+    <w:lsdException w:name="Medium Grid 2 Accent 1" w:uiPriority="68"/>
+    <w:lsdException w:name="Medium Grid 3 Accent 1" w:uiPriority="69"/>
+    <w:lsdException w:name="Dark List Accent 1" w:uiPriority="70"/>
+    <w:lsdException w:name="Colorful Shading Accent 1" w:uiPriority="71"/>
+    <w:lsdException w:name="Colorful List Accent 1" w:uiPriority="72"/>
+    <w:lsdException w:name="Colorful Grid Accent 1" w:uiPriority="73"/>
+    <w:lsdException w:name="Light Shading Accent 2" w:uiPriority="60"/>
+    <w:lsdException w:name="Light List Accent 2" w:uiPriority="61"/>
+    <w:lsdException w:name="Light Grid Accent 2" w:uiPriority="62"/>
+    <w:lsdException w:name="Medium Shading 1 Accent 2" w:uiPriority="63"/>
+    <w:lsdException w:name="Medium Shading 2 Accent 2" w:uiPriority="64"/>
+    <w:lsdException w:name="Medium List 1 Accent 2" w:uiPriority="65"/>
+    <w:lsdException w:name="Medium List 2 Accent 2" w:uiPriority="66"/>
+    <w:lsdException w:name="Medium Grid 1 Accent 2" w:uiPriority="67"/>
+    <w:lsdException w:name="Medium Grid 2 Accent 2" w:uiPriority="68"/>
+    <w:lsdException w:name="Medium Grid 3 Accent 2" w:uiPriority="69"/>
+    <w:lsdException w:name="Dark List Accent 2" w:uiPriority="70"/>
+    <w:lsdException w:name="Colorful Shading Accent 2" w:uiPriority="71"/>
+    <w:lsdException w:name="Colorful List Accent 2" w:uiPriority="72"/>
+    <w:lsdException w:name="Colorful Grid Accent 2" w:uiPriority="73"/>
+    <w:lsdException w:name="Light Shading Accent 3" w:uiPriority="60"/>
+    <w:lsdException w:name="Light List Accent 3" w:uiPriority="61"/>
+    <w:lsdException w:name="Light Grid Accent 3" w:uiPriority="62"/>
+    <w:lsdException w:name="Medium Shading 1 Accent 3" w:uiPriority="63"/>
+    <w:lsdException w:name="Medium Shading 2 Accent 3" w:uiPriority="64"/>
+    <w:lsdException w:name="Medium List 1 Accent 3" w:uiPriority="65"/>
+    <w:lsdException w:name="Medium List 2 Accent 3" w:uiPriority="66"/>
+    <w:lsdException w:name="Medium Grid 1 Accent 3" w:uiPriority="67"/>
+    <w:lsdException w:name="Medium Grid 2 Accent 3" w:uiPriority="68"/>
+    <w:lsdException w:name="Medium Grid 3 Accent 3" w:uiPriority="69"/>
+    <w:lsdException w:name="Dark List Accent 3" w:uiPriority="70"/>
+    <w:lsdException w:name="Colorful Shading Accent 3" w:uiPriority="71"/>
+    <w:lsdException w:name="Colorful List Accent 3" w:uiPriority="72"/>
+    <w:lsdException w:name="Colorful Grid Accent 3" w:uiPriority="73"/>
+    <w:lsdException w:name="Light Shading Accent 4" w:uiPriority="60"/>
+    <w:lsdException w:name="Light List Accent 4" w:uiPriority="61"/>
+    <w:lsdException w:name="Light Grid Accent 4" w:uiPriority="62"/>
+    <w:lsdException w:name="Medium Shading 1 Accent 4" w:uiPriority="63"/>
+    <w:lsdException w:name="Medium Shading 2 Accent 4" w:uiPriority="64"/>
+    <w:lsdException w:name="Medium List 1 Accent 4" w:uiPriority="65"/>
+    <w:lsdException w:name="Medium List 2 Accent 4" w:uiPriority="66"/>
+    <w:lsdException w:name="Medium Grid 1 Accent 4" w:uiPriority="67"/>
+    <w:lsdException w:name="Medium Grid 2 Accent 4" w:uiPriority="68"/>
+    <w:lsdException w:name="Medium Grid 3 Accent 4" w:uiPriority="69"/>
+    <w:lsdException w:name="Dark List Accent 4" w:uiPriority="70"/>
+    <w:lsdException w:name="Colorful Shading Accent 4" w:uiPriority="71"/>
+    <w:lsdException w:name="Colorful List Accent 4" w:uiPriority="72"/>
+    <w:lsdException w:name="Colorful Grid Accent 4" w:uiPriority="73"/>
+    <w:lsdException w:name="Light Shading Accent 5" w:uiPriority="60"/>
+    <w:lsdException w:name="Light List Accent 5" w:uiPriority="61"/>
+    <w:lsdException w:name="Light Grid Accent 5" w:uiPriority="62"/>
+    <w:lsdException w:name="Medium Shading 1 Accent 5" w:uiPriority="63"/>
+    <w:lsdException w:name="Medium Shading 2 Accent 5" w:uiPriority="64"/>
+    <w:lsdException w:name="Medium List 1 Accent 5" w:uiPriority="65"/>
+    <w:lsdException w:name="Medium List 2 Accent 5" w:uiPriority="66"/>
+    <w:lsdException w:name="Medium Grid 1 Accent 5" w:uiPriority="67"/>
+    <w:lsdException w:name="Medium Grid 2 Accent 5" w:uiPriority="68"/>
+    <w:lsdException w:name="Medium Grid 3 Accent 5" w:uiPriority="69"/>
+    <w:lsdException w:name="Dark List Accent 5" w:uiPriority="70"/>
+    <w:lsdException w:name="Colorful Shading Accent 5" w:uiPriority="71"/>
+    <w:lsdException w:name="Colorful List Accent 5" w:uiPriority="72"/>
+    <w:lsdException w:name="Colorful Grid Accent 5" w:uiPriority="73"/>
+    <w:lsdException w:name="Light Shading Accent 6" w:uiPriority="60"/>
+    <w:lsdException w:name="Light List Accent 6" w:uiPriority="61"/>
+    <w:lsdException w:name="Light Grid Accent 6" w:uiPriority="62"/>
+    <w:lsdException w:name="Medium Shading 1 Accent 6" w:uiPriority="63"/>
+    <w:lsdException w:name="Medium Shading 2 Accent 6" w:uiPriority="64"/>
+    <w:lsdException w:name="Medium List 1 Accent 6" w:uiPriority="65"/>
+    <w:lsdException w:name="Medium List 2 Accent 6" w:uiPriority="66"/>
+    <w:lsdException w:name="Medium Grid 1 Accent 6" w:uiPriority="67"/>
+    <w:lsdException w:name="Medium Grid 2 Accent 6" w:uiPriority="68"/>
+    <w:lsdException w:name="Medium Grid 3 Accent 6" w:uiPriority="69"/>
+    <w:lsdException w:name="Dark List Accent 6" w:uiPriority="70"/>
+    <w:lsdException w:name="Colorful Shading Accent 6" w:uiPriority="71"/>
+    <w:lsdException w:name="Colorful List Accent 6" w:uiPriority="72"/>
+    <w:lsdException w:name="Colorful Grid Accent 6" w:uiPriority="73"/>
+    <w:lsdException w:name="Subtle Emphasis" w:uiPriority="19" w:qFormat="1"/>
+    <w:lsdException w:name="Intense Emphasis" w:uiPriority="21" w:qFormat="1"/>
+    <w:lsdException w:name="Subtle Reference" w:uiPriority="31" w:qFormat="1"/>
+    <w:lsdException w:name="Intense Reference" w:uiPriority="32" w:qFormat="1"/>
+    <w:lsdException w:name="Book Title" w:uiPriority="33" w:qFormat="1"/>
+    <w:lsdException w:name="Bibliography" w:semiHidden="1" w:uiPriority="37" w:unhideWhenUsed="1"/>
+    <w:lsdException w:name="TOC Heading" w:semiHidden="1" w:uiPriority="39" w:unhideWhenUsed="1" w:qFormat="1"/>
+    <w:lsdException w:name="Grid Table 4" w:uiPriority="49"/>
+    <w:lsdException w:name="Grid Table 5 Dark" w:uiPriority="50"/>
+    <w:lsdException w:name="Grid Table 6 Colorful" w:uiPriority="51"/>
+    <w:lsdException w:name="Grid Table 7 Colorful" w:uiPriority="52"/>
+    <w:lsdException w:name="Grid Table 1 Light Accent 1" w:uiPriority="46"/>
+    <w:lsdException w:name="Grid Table 2 Accent 1" w:uiPriority="47"/>
+    <w:lsdException w:name="Grid Table 3 Accent 1" w:uiPriority="48"/>
+    <w:lsdException w:name="Grid Table 4 Accent 1" w:uiPriority="49"/>
+    <w:lsdException w:name="Grid Table 5 Dark Accent 1" w:uiPriority="50"/>
+    <w:lsdException w:name="Grid Table 6 Colorful Accent 1" w:uiPriority="51"/>
+    <w:lsdException w:name="Grid Table 7 Colorful Accent 1" w:uiPriority="52"/>
+    <w:lsdException w:name="Grid Table 1 Light Accent 2" w:uiPriority="46"/>
+    <w:lsdException w:name="Grid Table 2 Accent 2" w:uiPriority="47"/>
+    <w:lsdException w:name="Grid Table 3 Accent 2" w:uiPriority="48"/>
+    <w:lsdException w:name="Grid Table 4 Accent 2" w:uiPriority="49"/>
+    <w:lsdException w:name="Grid Table 5 Dark Accent 2" w:uiPriority="50"/>
+    <w:lsdException w:name="Grid Table 6 Colorful Accent 2" w:uiPriority="51"/>
+    <w:lsdException w:name="Grid Table 7 Colorful Accent 2" w:uiPriority="52"/>
+    <w:lsdException w:name="Grid Table 1 Light Accent 3" w:uiPriority="46"/>
+    <w:lsdException w:name="Grid Table 2 Accent 3" w:uiPriority="47"/>
+    <w:lsdException w:name="Grid Table 3 Accent 3" w:uiPriority="48"/>
+    <w:lsdException w:name="Grid Table 4 Accent 3" w:uiPriority="49"/>
+    <w:lsdException w:name="Grid Table 5 Dark Accent 3" w:uiPriority="50"/>
+    <w:lsdException w:name="Grid Table 6 Colorful Accent 3" w:uiPriority="51"/>
+    <w:lsdException w:name="Grid Table 7 Colorful Accent 3" w:uiPriority="52"/>
+    <w:lsdException w:name="Grid Table 1 Light Accent 4" w:uiPriority="46"/>
+    <w:lsdException w:name="Grid Table 2 Accent 4" w:uiPriority="47"/>
+    <w:lsdException w:name="Grid Table 3 Accent 4" w:uiPriority="48"/>
+    <w:lsdException w:name="Grid Table 4 Accent 4" w:uiPriority="49"/>
+    <w:lsdException w:name="Grid Table 5 Dark Accent 4" w:uiPriority="50"/>
+    <w:lsdException w:name="Grid Table 6 Colorful Accent 4" w:uiPriority="51"/>
+    <w:lsdException w:name="Grid Table 7 Colorful Accent 4" w:uiPriority="52"/>
+    <w:lsdException w:name="Grid Table 1 Light Accent 5" w:uiPriority="46"/>
+    <w:lsdException w:name="Grid Table 2 Accent 5" w:uiPriority="47"/>
+    <w:lsdException w:name="Grid Table 3 Accent 5" w:uiPriority="48"/>
+    <w:lsdException w:name="Grid Table 4 Accent 5" w:uiPriority="49"/>
+    <w:lsdException w:name="Grid Table 5 Dark Accent 5" w:uiPriority="50"/>
+    <w:lsdException w:name="Grid Table 6 Colorful Accent 5" w:uiPriority="51"/>
+    <w:lsdException w:name="Grid Table 7 Colorful Accent 5" w:uiPriority="52"/>
+    <w:lsdException w:name="Grid Table 1 Light Accent 6" w:uiPriority="46"/>
+    <w:lsdException w:name="Grid Table 2 Accent 6" w:uiPriority="47"/>
+    <w:lsdException w:name="Grid Table 3 Accent 6" w:uiPriority="48"/>
+    <w:lsdException w:name="Grid Table 4 Accent 6" w:uiPriority="49"/>
+    <w:lsdException w:name="Grid Table 5 Dark Accent 6" w:uiPriority="50"/>
+    <w:lsdException w:name="Grid Table 6 Colorful Accent 6" w:uiPriority="51"/>
+    <w:lsdException w:name="Grid Table 7 Colorful Accent 6" w:uiPriority="52"/>
+    <w:lsdException w:name="List Table 1 Light" w:uiPriority="46"/>
+    <w:lsdException w:name="List Table 2" w:uiPriority="47"/>
+    <w:lsdException w:name="List Table 3" w:uiPriority="48"/>
+    <w:lsdException w:name="List Table 4" w:uiPriority="49"/>
+    <w:lsdException w:name="List Table 5 Dark" w:uiPriority="50"/>
+    <w:lsdException w:name="List Table 6 Colorful" w:uiPriority="51"/>
+    <w:lsdException w:name="List Table 7 Colorful" w:uiPriority="52"/>
+    <w:lsdException w:name="List Table 1 Light Accent 1" w:uiPriority="46"/>
+    <w:lsdException w:name="List Table 2 Accent 1" w:uiPriority="47"/>
+    <w:lsdException w:name="List Table 3 Accent 1" w:uiPriority="48"/>
+    <w:lsdException w:name="List Table 4 Accent 1" w:uiPriority="49"/>
+    <w:lsdException w:name="List Table 5 Dark Accent 1" w:uiPriority="50"/>
+    <w:lsdException w:name="List Table 6 Colorful Accent 1" w:uiPriority="51"/>
+    <w:lsdException w:name="List Table 7 Colorful Accent 1" w:uiPriority="52"/>
+    <w:lsdException w:name="List Table 1 Light Accent 2" w:uiPriority="46"/>
+    <w:lsdException w:name="List Table 2 Accent 2" w:uiPriority="47"/>
+    <w:lsdException w:name="List Table 3 Accent 2" w:uiPriority="48"/>
+    <w:lsdException w:name="List Table 4 Accent 2" w:uiPriority="49"/>
+    <w:lsdException w:name="List Table 5 Dark Accent 2" w:uiPriority="50"/>
+    <w:lsdException w:name="List Table 6 Colorful Accent 2" w:uiPriority="51"/>
+    <w:lsdException w:name="List Table 7 Colorful Accent 2" w:uiPriority="52"/>
+    <w:lsdException w:name="List Table 1 Light Accent 3" w:uiPriority="46"/>
+    <w:lsdException w:name="List Table 2 Accent 3" w:uiPriority="47"/>
+    <w:lsdException w:name="List Table 3 Accent 3" w:uiPriority="48"/>
+    <w:lsdException w:name="List Table 4 Accent 3" w:uiPriority="49"/>
+    <w:lsdException w:name="List Table 5 Dark Accent 3" w:uiPriority="50"/>
+    <w:lsdException w:name="List Table 6 Colorful Accent 3" w:uiPriority="51"/>
+    <w:lsdException w:name="List Table 7 Colorful Accent 3" w:uiPriority="52"/>
+    <w:lsdException w:name="List Table 1 Light Accent 4" w:uiPriority="46"/>
+    <w:lsdException w:name="List Table 2 Accent 4" w:uiPriority="47"/>
+    <w:lsdException w:name="List Table 3 Accent 4" w:uiPriority="48"/>
+    <w:lsdException w:name="List Table 4 Accent 4" w:uiPriority="49"/>
+    <w:lsdException w:name="List Table 5 Dark Accent 4" w:uiPriority="50"/>
+    <w:lsdException w:name="List Table 6 Colorful Accent 4" w:uiPriority="51"/>
+    <w:lsdException w:name="List Table 7 Colorful Accent 4" w:uiPriority="52"/>
+    <w:lsdException w:name="List Table 1 Light Accent 5" w:uiPriority="46"/>
+    <w:lsdException w:name="List Table 2 Accent 5" w:uiPriority="47"/>
+    <w:lsdException w:name="List Table 3 Accent 5" w:uiPriority="48"/>
+    <w:lsdException w:name="List Table 4 Accent 5" w:uiPriority="49"/>
+    <w:lsdException w:name="List Table 5 Dark Accent 5" w:uiPriority="50"/>
+    <w:lsdException w:name="List Table 6 Colorful Accent 5" w:uiPriority="51"/>
+    <w:lsdException w:name="List Table 7 Colorful Accent 5" w:uiPriority="52"/>
+    <w:lsdException w:name="List Table 1 Light Accent 6" w:uiPriority="46"/>
+    <w:lsdException w:name="List Table 2 Accent 6" w:uiPriority="47"/>
+    <w:lsdException w:name="List Table 3 Accent 6" w:uiPriority="48"/>
+    <w:lsdException w:name="List Table 4 Accent 6" w:uiPriority="49"/>
+    <w:lsdException w:name="List Table 5 Dark Accent 6" w:uiPriority="50"/>
+    <w:lsdException w:name="List Table 6 Colorful Accent 6" w:uiPriority="51"/>
+    <w:lsdException w:name="List Table 7 Colorful Accent 6" w:uiPriority="52"/>
   </w:latentStyles>
   <w:style w:type="paragraph" w:default="1" w:styleId="Normal">
     <w:name w:val="Normal"/>
@@ -1216,7 +1490,6 @@
       <w:spacing w:after="0" w:line="240" w:lineRule="auto"/>
     </w:pPr>
     <w:tblPr>
-      <w:tblInd w:w="0" w:type="dxa"/>
       <w:tblBorders>
         <w:top w:val="single" w:sz="4" w:space="0" w:color="auto"/>
         <w:left w:val="single" w:sz="4" w:space="0" w:color="auto"/>
@@ -1225,353 +1498,6 @@
         <w:insideH w:val="single" w:sz="4" w:space="0" w:color="auto"/>
         <w:insideV w:val="single" w:sz="4" w:space="0" w:color="auto"/>
       </w:tblBorders>
-      <w:tblCellMar>
-        <w:top w:w="0" w:type="dxa"/>
-        <w:left w:w="108" w:type="dxa"/>
-        <w:bottom w:w="0" w:type="dxa"/>
-        <w:right w:w="108" w:type="dxa"/>
-      </w:tblCellMar>
-    </w:tblPr>
-  </w:style>
-  <w:style w:type="character" w:styleId="FollowedHyperlink">
-    <w:name w:val="FollowedHyperlink"/>
-    <w:basedOn w:val="DefaultParagraphFont"/>
-    <w:uiPriority w:val="99"/>
-    <w:semiHidden/>
-    <w:unhideWhenUsed/>
-    <w:rsid w:val="00881413"/>
-    <w:rPr>
-      <w:color w:val="954F72" w:themeColor="followedHyperlink"/>
-      <w:u w:val="single"/>
-    </w:rPr>
-  </w:style>
-  <w:style w:type="paragraph" w:styleId="BalloonText">
-    <w:name w:val="Balloon Text"/>
-    <w:basedOn w:val="Normal"/>
-    <w:link w:val="BalloonTextChar"/>
-    <w:uiPriority w:val="99"/>
-    <w:semiHidden/>
-    <w:unhideWhenUsed/>
-    <w:rsid w:val="00BF0191"/>
-    <w:pPr>
-      <w:spacing w:after="0" w:line="240" w:lineRule="auto"/>
-    </w:pPr>
-    <w:rPr>
-      <w:rFonts w:ascii="AppleGothic" w:hAnsi="AppleGothic"/>
-      <w:sz w:val="18"/>
-      <w:szCs w:val="18"/>
-    </w:rPr>
-  </w:style>
-  <w:style w:type="character" w:customStyle="1" w:styleId="BalloonTextChar">
-    <w:name w:val="Balloon Text Char"/>
-    <w:basedOn w:val="DefaultParagraphFont"/>
-    <w:link w:val="BalloonText"/>
-    <w:uiPriority w:val="99"/>
-    <w:semiHidden/>
-    <w:rsid w:val="00BF0191"/>
-    <w:rPr>
-      <w:rFonts w:ascii="AppleGothic" w:hAnsi="AppleGothic"/>
-      <w:sz w:val="18"/>
-      <w:szCs w:val="18"/>
-    </w:rPr>
-  </w:style>
-  <w:style w:type="paragraph" w:styleId="Caption">
-    <w:name w:val="caption"/>
-    <w:basedOn w:val="Normal"/>
-    <w:next w:val="Normal"/>
-    <w:uiPriority w:val="35"/>
-    <w:unhideWhenUsed/>
-    <w:qFormat/>
-    <w:rsid w:val="00BF0191"/>
-    <w:pPr>
-      <w:spacing w:after="200" w:line="240" w:lineRule="auto"/>
-    </w:pPr>
-    <w:rPr>
-      <w:b/>
-      <w:bCs/>
-      <w:color w:val="5B9BD5" w:themeColor="accent1"/>
-      <w:sz w:val="18"/>
-      <w:szCs w:val="18"/>
-    </w:rPr>
-  </w:style>
-</w:styles>
-</file>
-
-<file path=word/stylesWithEffects.xml><?xml version="1.0" encoding="utf-8"?>
-<w:styles xmlns:wpc="http://schemas.microsoft.com/office/word/2010/wordprocessingCanvas" xmlns:mo="http://schemas.microsoft.com/office/mac/office/2008/main" xmlns:mc="http://schemas.openxmlformats.org/markup-compatibility/2006" xmlns:mv="urn:schemas-microsoft-com:mac:vml" xmlns:o="urn:schemas-microsoft-com:office:office" xmlns:r="http://schemas.openxmlformats.org/officeDocument/2006/relationships" xmlns:m="http://schemas.openxmlformats.org/officeDocument/2006/math" xmlns:v="urn:schemas-microsoft-com:vml" xmlns:wp14="http://schemas.microsoft.com/office/word/2010/wordprocessingDrawing" xmlns:wp="http://schemas.openxmlformats.org/drawingml/2006/wordprocessingDrawing" xmlns:w10="urn:schemas-microsoft-com:office:word" xmlns:w="http://schemas.openxmlformats.org/wordprocessingml/2006/main" xmlns:w14="http://schemas.microsoft.com/office/word/2010/wordml" xmlns:wpg="http://schemas.microsoft.com/office/word/2010/wordprocessingGroup" xmlns:wpi="http://schemas.microsoft.com/office/word/2010/wordprocessingInk" xmlns:wne="http://schemas.microsoft.com/office/word/2006/wordml" xmlns:wps="http://schemas.microsoft.com/office/word/2010/wordprocessingShape" mc:Ignorable="w14 wp14">
-  <w:docDefaults>
-    <w:rPrDefault>
-      <w:rPr>
-        <w:rFonts w:asciiTheme="minorHAnsi" w:eastAsia="바탕" w:hAnsiTheme="minorHAnsi" w:cstheme="minorBidi"/>
-        <w:sz w:val="22"/>
-        <w:szCs w:val="22"/>
-        <w:lang w:val="en-US" w:eastAsia="en-US" w:bidi="ar-SA"/>
-      </w:rPr>
-    </w:rPrDefault>
-    <w:pPrDefault>
-      <w:pPr>
-        <w:spacing w:after="160" w:line="259" w:lineRule="auto"/>
-      </w:pPr>
-    </w:pPrDefault>
-  </w:docDefaults>
-  <w:latentStyles w:defLockedState="0" w:defUIPriority="99" w:defSemiHidden="1" w:defUnhideWhenUsed="1" w:defQFormat="0" w:count="276">
-    <w:lsdException w:name="Normal" w:semiHidden="0" w:uiPriority="0" w:unhideWhenUsed="0" w:qFormat="1"/>
-    <w:lsdException w:name="heading 1" w:semiHidden="0" w:uiPriority="9" w:unhideWhenUsed="0" w:qFormat="1"/>
-    <w:lsdException w:name="heading 2" w:uiPriority="9" w:qFormat="1"/>
-    <w:lsdException w:name="heading 3" w:uiPriority="9" w:qFormat="1"/>
-    <w:lsdException w:name="heading 4" w:uiPriority="9" w:qFormat="1"/>
-    <w:lsdException w:name="heading 5" w:uiPriority="9" w:qFormat="1"/>
-    <w:lsdException w:name="heading 6" w:uiPriority="9" w:qFormat="1"/>
-    <w:lsdException w:name="heading 7" w:uiPriority="9" w:qFormat="1"/>
-    <w:lsdException w:name="heading 8" w:uiPriority="9" w:qFormat="1"/>
-    <w:lsdException w:name="heading 9" w:uiPriority="9" w:qFormat="1"/>
-    <w:lsdException w:name="toc 1" w:uiPriority="39"/>
-    <w:lsdException w:name="toc 2" w:uiPriority="39"/>
-    <w:lsdException w:name="toc 3" w:uiPriority="39"/>
-    <w:lsdException w:name="toc 4" w:uiPriority="39"/>
-    <w:lsdException w:name="toc 5" w:uiPriority="39"/>
-    <w:lsdException w:name="toc 6" w:uiPriority="39"/>
-    <w:lsdException w:name="toc 7" w:uiPriority="39"/>
-    <w:lsdException w:name="toc 8" w:uiPriority="39"/>
-    <w:lsdException w:name="toc 9" w:uiPriority="39"/>
-    <w:lsdException w:name="caption" w:uiPriority="35" w:qFormat="1"/>
-    <w:lsdException w:name="Title" w:semiHidden="0" w:uiPriority="10" w:unhideWhenUsed="0" w:qFormat="1"/>
-    <w:lsdException w:name="Default Paragraph Font" w:uiPriority="1"/>
-    <w:lsdException w:name="Subtitle" w:semiHidden="0" w:uiPriority="11" w:unhideWhenUsed="0" w:qFormat="1"/>
-    <w:lsdException w:name="Strong" w:semiHidden="0" w:uiPriority="22" w:unhideWhenUsed="0" w:qFormat="1"/>
-    <w:lsdException w:name="Emphasis" w:semiHidden="0" w:uiPriority="20" w:unhideWhenUsed="0" w:qFormat="1"/>
-    <w:lsdException w:name="Table Grid" w:semiHidden="0" w:uiPriority="39" w:unhideWhenUsed="0"/>
-    <w:lsdException w:name="Note Level 1" w:semiHidden="0" w:unhideWhenUsed="0"/>
-    <w:lsdException w:name="Note Level 2" w:semiHidden="0" w:unhideWhenUsed="0"/>
-    <w:lsdException w:name="Note Level 3" w:semiHidden="0" w:unhideWhenUsed="0"/>
-    <w:lsdException w:name="Note Level 4" w:semiHidden="0" w:unhideWhenUsed="0"/>
-    <w:lsdException w:name="Note Level 5" w:semiHidden="0" w:unhideWhenUsed="0"/>
-    <w:lsdException w:name="Note Level 6" w:semiHidden="0" w:unhideWhenUsed="0"/>
-    <w:lsdException w:name="Note Level 7" w:semiHidden="0" w:unhideWhenUsed="0"/>
-    <w:lsdException w:name="Note Level 8" w:semiHidden="0" w:unhideWhenUsed="0"/>
-    <w:lsdException w:name="Note Level 9" w:semiHidden="0" w:unhideWhenUsed="0"/>
-    <w:lsdException w:name="Placeholder Text" w:unhideWhenUsed="0"/>
-    <w:lsdException w:name="No Spacing" w:semiHidden="0" w:uiPriority="1" w:unhideWhenUsed="0" w:qFormat="1"/>
-    <w:lsdException w:name="Light Shading" w:semiHidden="0" w:uiPriority="60" w:unhideWhenUsed="0"/>
-    <w:lsdException w:name="Light List" w:semiHidden="0" w:uiPriority="61" w:unhideWhenUsed="0"/>
-    <w:lsdException w:name="Light Grid" w:semiHidden="0" w:uiPriority="62" w:unhideWhenUsed="0"/>
-    <w:lsdException w:name="Medium Shading 1" w:semiHidden="0" w:uiPriority="63" w:unhideWhenUsed="0"/>
-    <w:lsdException w:name="Medium Shading 2" w:semiHidden="0" w:uiPriority="64" w:unhideWhenUsed="0"/>
-    <w:lsdException w:name="Medium List 1" w:semiHidden="0" w:uiPriority="65" w:unhideWhenUsed="0"/>
-    <w:lsdException w:name="Medium List 2" w:semiHidden="0" w:uiPriority="66" w:unhideWhenUsed="0"/>
-    <w:lsdException w:name="Medium Grid 1" w:semiHidden="0" w:uiPriority="67" w:unhideWhenUsed="0"/>
-    <w:lsdException w:name="Medium Grid 2" w:semiHidden="0" w:uiPriority="68" w:unhideWhenUsed="0"/>
-    <w:lsdException w:name="Medium Grid 3" w:semiHidden="0" w:uiPriority="69" w:unhideWhenUsed="0"/>
-    <w:lsdException w:name="Dark List" w:semiHidden="0" w:uiPriority="70" w:unhideWhenUsed="0"/>
-    <w:lsdException w:name="Colorful Shading" w:semiHidden="0" w:uiPriority="71" w:unhideWhenUsed="0"/>
-    <w:lsdException w:name="Colorful List" w:semiHidden="0" w:uiPriority="72" w:unhideWhenUsed="0"/>
-    <w:lsdException w:name="Colorful Grid" w:semiHidden="0" w:uiPriority="73" w:unhideWhenUsed="0"/>
-    <w:lsdException w:name="Light Shading Accent 1" w:semiHidden="0" w:uiPriority="60" w:unhideWhenUsed="0"/>
-    <w:lsdException w:name="Light List Accent 1" w:semiHidden="0" w:uiPriority="61" w:unhideWhenUsed="0"/>
-    <w:lsdException w:name="Light Grid Accent 1" w:semiHidden="0" w:uiPriority="62" w:unhideWhenUsed="0"/>
-    <w:lsdException w:name="Medium Shading 1 Accent 1" w:semiHidden="0" w:uiPriority="63" w:unhideWhenUsed="0"/>
-    <w:lsdException w:name="Medium Shading 2 Accent 1" w:semiHidden="0" w:uiPriority="64" w:unhideWhenUsed="0"/>
-    <w:lsdException w:name="Medium List 1 Accent 1" w:semiHidden="0" w:uiPriority="65" w:unhideWhenUsed="0"/>
-    <w:lsdException w:name="Revision" w:unhideWhenUsed="0"/>
-    <w:lsdException w:name="List Paragraph" w:semiHidden="0" w:uiPriority="34" w:unhideWhenUsed="0" w:qFormat="1"/>
-    <w:lsdException w:name="Quote" w:semiHidden="0" w:uiPriority="29" w:unhideWhenUsed="0" w:qFormat="1"/>
-    <w:lsdException w:name="Intense Quote" w:semiHidden="0" w:uiPriority="30" w:unhideWhenUsed="0" w:qFormat="1"/>
-    <w:lsdException w:name="Medium List 2 Accent 1" w:semiHidden="0" w:uiPriority="66" w:unhideWhenUsed="0"/>
-    <w:lsdException w:name="Medium Grid 1 Accent 1" w:semiHidden="0" w:uiPriority="67" w:unhideWhenUsed="0"/>
-    <w:lsdException w:name="Medium Grid 2 Accent 1" w:semiHidden="0" w:uiPriority="68" w:unhideWhenUsed="0"/>
-    <w:lsdException w:name="Medium Grid 3 Accent 1" w:semiHidden="0" w:uiPriority="69" w:unhideWhenUsed="0"/>
-    <w:lsdException w:name="Dark List Accent 1" w:semiHidden="0" w:uiPriority="70" w:unhideWhenUsed="0"/>
-    <w:lsdException w:name="Colorful Shading Accent 1" w:semiHidden="0" w:uiPriority="71" w:unhideWhenUsed="0"/>
-    <w:lsdException w:name="Colorful List Accent 1" w:semiHidden="0" w:uiPriority="72" w:unhideWhenUsed="0"/>
-    <w:lsdException w:name="Colorful Grid Accent 1" w:semiHidden="0" w:uiPriority="73" w:unhideWhenUsed="0"/>
-    <w:lsdException w:name="Light Shading Accent 2" w:semiHidden="0" w:uiPriority="60" w:unhideWhenUsed="0"/>
-    <w:lsdException w:name="Light List Accent 2" w:semiHidden="0" w:uiPriority="61" w:unhideWhenUsed="0"/>
-    <w:lsdException w:name="Light Grid Accent 2" w:semiHidden="0" w:uiPriority="62" w:unhideWhenUsed="0"/>
-    <w:lsdException w:name="Medium Shading 1 Accent 2" w:semiHidden="0" w:uiPriority="63" w:unhideWhenUsed="0"/>
-    <w:lsdException w:name="Medium Shading 2 Accent 2" w:semiHidden="0" w:uiPriority="64" w:unhideWhenUsed="0"/>
-    <w:lsdException w:name="Medium List 1 Accent 2" w:semiHidden="0" w:uiPriority="65" w:unhideWhenUsed="0"/>
-    <w:lsdException w:name="Medium List 2 Accent 2" w:semiHidden="0" w:uiPriority="66" w:unhideWhenUsed="0"/>
-    <w:lsdException w:name="Medium Grid 1 Accent 2" w:semiHidden="0" w:uiPriority="67" w:unhideWhenUsed="0"/>
-    <w:lsdException w:name="Medium Grid 2 Accent 2" w:semiHidden="0" w:uiPriority="68" w:unhideWhenUsed="0"/>
-    <w:lsdException w:name="Medium Grid 3 Accent 2" w:semiHidden="0" w:uiPriority="69" w:unhideWhenUsed="0"/>
-    <w:lsdException w:name="Dark List Accent 2" w:semiHidden="0" w:uiPriority="70" w:unhideWhenUsed="0"/>
-    <w:lsdException w:name="Colorful Shading Accent 2" w:semiHidden="0" w:uiPriority="71" w:unhideWhenUsed="0"/>
-    <w:lsdException w:name="Colorful List Accent 2" w:semiHidden="0" w:uiPriority="72" w:unhideWhenUsed="0"/>
-    <w:lsdException w:name="Colorful Grid Accent 2" w:semiHidden="0" w:uiPriority="73" w:unhideWhenUsed="0"/>
-    <w:lsdException w:name="Light Shading Accent 3" w:semiHidden="0" w:uiPriority="60" w:unhideWhenUsed="0"/>
-    <w:lsdException w:name="Light List Accent 3" w:semiHidden="0" w:uiPriority="61" w:unhideWhenUsed="0"/>
-    <w:lsdException w:name="Light Grid Accent 3" w:semiHidden="0" w:uiPriority="62" w:unhideWhenUsed="0"/>
-    <w:lsdException w:name="Medium Shading 1 Accent 3" w:semiHidden="0" w:uiPriority="63" w:unhideWhenUsed="0"/>
-    <w:lsdException w:name="Medium Shading 2 Accent 3" w:semiHidden="0" w:uiPriority="64" w:unhideWhenUsed="0"/>
-    <w:lsdException w:name="Medium List 1 Accent 3" w:semiHidden="0" w:uiPriority="65" w:unhideWhenUsed="0"/>
-    <w:lsdException w:name="Medium List 2 Accent 3" w:semiHidden="0" w:uiPriority="66" w:unhideWhenUsed="0"/>
-    <w:lsdException w:name="Medium Grid 1 Accent 3" w:semiHidden="0" w:uiPriority="67" w:unhideWhenUsed="0"/>
-    <w:lsdException w:name="Medium Grid 2 Accent 3" w:semiHidden="0" w:uiPriority="68" w:unhideWhenUsed="0"/>
-    <w:lsdException w:name="Medium Grid 3 Accent 3" w:semiHidden="0" w:uiPriority="69" w:unhideWhenUsed="0"/>
-    <w:lsdException w:name="Dark List Accent 3" w:semiHidden="0" w:uiPriority="70" w:unhideWhenUsed="0"/>
-    <w:lsdException w:name="Colorful Shading Accent 3" w:semiHidden="0" w:uiPriority="71" w:unhideWhenUsed="0"/>
-    <w:lsdException w:name="Colorful List Accent 3" w:semiHidden="0" w:uiPriority="72" w:unhideWhenUsed="0"/>
-    <w:lsdException w:name="Colorful Grid Accent 3" w:semiHidden="0" w:uiPriority="73" w:unhideWhenUsed="0"/>
-    <w:lsdException w:name="Light Shading Accent 4" w:semiHidden="0" w:uiPriority="60" w:unhideWhenUsed="0"/>
-    <w:lsdException w:name="Light List Accent 4" w:semiHidden="0" w:uiPriority="61" w:unhideWhenUsed="0"/>
-    <w:lsdException w:name="Light Grid Accent 4" w:semiHidden="0" w:uiPriority="62" w:unhideWhenUsed="0"/>
-    <w:lsdException w:name="Medium Shading 1 Accent 4" w:semiHidden="0" w:uiPriority="63" w:unhideWhenUsed="0"/>
-    <w:lsdException w:name="Medium Shading 2 Accent 4" w:semiHidden="0" w:uiPriority="64" w:unhideWhenUsed="0"/>
-    <w:lsdException w:name="Medium List 1 Accent 4" w:semiHidden="0" w:uiPriority="65" w:unhideWhenUsed="0"/>
-    <w:lsdException w:name="Medium List 2 Accent 4" w:semiHidden="0" w:uiPriority="66" w:unhideWhenUsed="0"/>
-    <w:lsdException w:name="Medium Grid 1 Accent 4" w:semiHidden="0" w:uiPriority="67" w:unhideWhenUsed="0"/>
-    <w:lsdException w:name="Medium Grid 2 Accent 4" w:semiHidden="0" w:uiPriority="68" w:unhideWhenUsed="0"/>
-    <w:lsdException w:name="Medium Grid 3 Accent 4" w:semiHidden="0" w:uiPriority="69" w:unhideWhenUsed="0"/>
-    <w:lsdException w:name="Dark List Accent 4" w:semiHidden="0" w:uiPriority="70" w:unhideWhenUsed="0"/>
-    <w:lsdException w:name="Colorful Shading Accent 4" w:semiHidden="0" w:uiPriority="71" w:unhideWhenUsed="0"/>
-    <w:lsdException w:name="Colorful List Accent 4" w:semiHidden="0" w:uiPriority="72" w:unhideWhenUsed="0"/>
-    <w:lsdException w:name="Colorful Grid Accent 4" w:semiHidden="0" w:uiPriority="73" w:unhideWhenUsed="0"/>
-    <w:lsdException w:name="Light Shading Accent 5" w:semiHidden="0" w:uiPriority="60" w:unhideWhenUsed="0"/>
-    <w:lsdException w:name="Light List Accent 5" w:semiHidden="0" w:uiPriority="61" w:unhideWhenUsed="0"/>
-    <w:lsdException w:name="Light Grid Accent 5" w:semiHidden="0" w:uiPriority="62" w:unhideWhenUsed="0"/>
-    <w:lsdException w:name="Medium Shading 1 Accent 5" w:semiHidden="0" w:uiPriority="63" w:unhideWhenUsed="0"/>
-    <w:lsdException w:name="Medium Shading 2 Accent 5" w:semiHidden="0" w:uiPriority="64" w:unhideWhenUsed="0"/>
-    <w:lsdException w:name="Medium List 1 Accent 5" w:semiHidden="0" w:uiPriority="65" w:unhideWhenUsed="0"/>
-    <w:lsdException w:name="Medium List 2 Accent 5" w:semiHidden="0" w:uiPriority="66" w:unhideWhenUsed="0"/>
-    <w:lsdException w:name="Medium Grid 1 Accent 5" w:semiHidden="0" w:uiPriority="67" w:unhideWhenUsed="0"/>
-    <w:lsdException w:name="Medium Grid 2 Accent 5" w:semiHidden="0" w:uiPriority="68" w:unhideWhenUsed="0"/>
-    <w:lsdException w:name="Medium Grid 3 Accent 5" w:semiHidden="0" w:uiPriority="69" w:unhideWhenUsed="0"/>
-    <w:lsdException w:name="Dark List Accent 5" w:semiHidden="0" w:uiPriority="70" w:unhideWhenUsed="0"/>
-    <w:lsdException w:name="Colorful Shading Accent 5" w:semiHidden="0" w:uiPriority="71" w:unhideWhenUsed="0"/>
-    <w:lsdException w:name="Colorful List Accent 5" w:semiHidden="0" w:uiPriority="72" w:unhideWhenUsed="0"/>
-    <w:lsdException w:name="Colorful Grid Accent 5" w:semiHidden="0" w:uiPriority="73" w:unhideWhenUsed="0"/>
-    <w:lsdException w:name="Light Shading Accent 6" w:semiHidden="0" w:uiPriority="60" w:unhideWhenUsed="0"/>
-    <w:lsdException w:name="Light List Accent 6" w:semiHidden="0" w:uiPriority="61" w:unhideWhenUsed="0"/>
-    <w:lsdException w:name="Light Grid Accent 6" w:semiHidden="0" w:uiPriority="62" w:unhideWhenUsed="0"/>
-    <w:lsdException w:name="Medium Shading 1 Accent 6" w:semiHidden="0" w:uiPriority="63" w:unhideWhenUsed="0"/>
-    <w:lsdException w:name="Medium Shading 2 Accent 6" w:semiHidden="0" w:uiPriority="64" w:unhideWhenUsed="0"/>
-    <w:lsdException w:name="Medium List 1 Accent 6" w:semiHidden="0" w:uiPriority="65" w:unhideWhenUsed="0"/>
-    <w:lsdException w:name="Medium List 2 Accent 6" w:semiHidden="0" w:uiPriority="66" w:unhideWhenUsed="0"/>
-    <w:lsdException w:name="Medium Grid 1 Accent 6" w:semiHidden="0" w:uiPriority="67" w:unhideWhenUsed="0"/>
-    <w:lsdException w:name="Medium Grid 2 Accent 6" w:semiHidden="0" w:uiPriority="68" w:unhideWhenUsed="0"/>
-    <w:lsdException w:name="Medium Grid 3 Accent 6" w:semiHidden="0" w:uiPriority="69" w:unhideWhenUsed="0"/>
-    <w:lsdException w:name="Dark List Accent 6" w:semiHidden="0" w:uiPriority="70" w:unhideWhenUsed="0"/>
-    <w:lsdException w:name="Colorful Shading Accent 6" w:semiHidden="0" w:uiPriority="71" w:unhideWhenUsed="0"/>
-    <w:lsdException w:name="Colorful List Accent 6" w:semiHidden="0" w:uiPriority="72" w:unhideWhenUsed="0"/>
-    <w:lsdException w:name="Colorful Grid Accent 6" w:semiHidden="0" w:uiPriority="73" w:unhideWhenUsed="0"/>
-    <w:lsdException w:name="Subtle Emphasis" w:semiHidden="0" w:uiPriority="19" w:unhideWhenUsed="0" w:qFormat="1"/>
-    <w:lsdException w:name="Intense Emphasis" w:semiHidden="0" w:uiPriority="21" w:unhideWhenUsed="0" w:qFormat="1"/>
-    <w:lsdException w:name="Subtle Reference" w:semiHidden="0" w:uiPriority="31" w:unhideWhenUsed="0" w:qFormat="1"/>
-    <w:lsdException w:name="Intense Reference" w:semiHidden="0" w:uiPriority="32" w:unhideWhenUsed="0" w:qFormat="1"/>
-    <w:lsdException w:name="Book Title" w:semiHidden="0" w:uiPriority="33" w:unhideWhenUsed="0" w:qFormat="1"/>
-    <w:lsdException w:name="Bibliography" w:uiPriority="37"/>
-    <w:lsdException w:name="TOC Heading" w:uiPriority="39" w:qFormat="1"/>
-  </w:latentStyles>
-  <w:style w:type="paragraph" w:default="1" w:styleId="Normal">
-    <w:name w:val="Normal"/>
-    <w:qFormat/>
-  </w:style>
-  <w:style w:type="character" w:default="1" w:styleId="DefaultParagraphFont">
-    <w:name w:val="Default Paragraph Font"/>
-    <w:uiPriority w:val="1"/>
-    <w:semiHidden/>
-    <w:unhideWhenUsed/>
-  </w:style>
-  <w:style w:type="table" w:default="1" w:styleId="TableNormal">
-    <w:name w:val="Normal Table"/>
-    <w:uiPriority w:val="99"/>
-    <w:semiHidden/>
-    <w:unhideWhenUsed/>
-    <w:tblPr>
-      <w:tblInd w:w="0" w:type="dxa"/>
-      <w:tblCellMar>
-        <w:top w:w="0" w:type="dxa"/>
-        <w:left w:w="108" w:type="dxa"/>
-        <w:bottom w:w="0" w:type="dxa"/>
-        <w:right w:w="108" w:type="dxa"/>
-      </w:tblCellMar>
-    </w:tblPr>
-  </w:style>
-  <w:style w:type="numbering" w:default="1" w:styleId="NoList">
-    <w:name w:val="No List"/>
-    <w:uiPriority w:val="99"/>
-    <w:semiHidden/>
-    <w:unhideWhenUsed/>
-  </w:style>
-  <w:style w:type="paragraph" w:styleId="Header">
-    <w:name w:val="header"/>
-    <w:basedOn w:val="Normal"/>
-    <w:link w:val="HeaderChar"/>
-    <w:uiPriority w:val="99"/>
-    <w:unhideWhenUsed/>
-    <w:rsid w:val="00824B31"/>
-    <w:pPr>
-      <w:tabs>
-        <w:tab w:val="center" w:pos="4680"/>
-        <w:tab w:val="right" w:pos="9360"/>
-      </w:tabs>
-      <w:spacing w:after="0" w:line="240" w:lineRule="auto"/>
-    </w:pPr>
-  </w:style>
-  <w:style w:type="character" w:customStyle="1" w:styleId="HeaderChar">
-    <w:name w:val="Header Char"/>
-    <w:basedOn w:val="DefaultParagraphFont"/>
-    <w:link w:val="Header"/>
-    <w:uiPriority w:val="99"/>
-    <w:rsid w:val="00824B31"/>
-  </w:style>
-  <w:style w:type="paragraph" w:styleId="Footer">
-    <w:name w:val="footer"/>
-    <w:basedOn w:val="Normal"/>
-    <w:link w:val="FooterChar"/>
-    <w:uiPriority w:val="99"/>
-    <w:unhideWhenUsed/>
-    <w:rsid w:val="00824B31"/>
-    <w:pPr>
-      <w:tabs>
-        <w:tab w:val="center" w:pos="4680"/>
-        <w:tab w:val="right" w:pos="9360"/>
-      </w:tabs>
-      <w:spacing w:after="0" w:line="240" w:lineRule="auto"/>
-    </w:pPr>
-  </w:style>
-  <w:style w:type="character" w:customStyle="1" w:styleId="FooterChar">
-    <w:name w:val="Footer Char"/>
-    <w:basedOn w:val="DefaultParagraphFont"/>
-    <w:link w:val="Footer"/>
-    <w:uiPriority w:val="99"/>
-    <w:rsid w:val="00824B31"/>
-  </w:style>
-  <w:style w:type="character" w:styleId="Hyperlink">
-    <w:name w:val="Hyperlink"/>
-    <w:basedOn w:val="DefaultParagraphFont"/>
-    <w:uiPriority w:val="99"/>
-    <w:unhideWhenUsed/>
-    <w:rsid w:val="00D3602B"/>
-    <w:rPr>
-      <w:color w:val="0563C1" w:themeColor="hyperlink"/>
-      <w:u w:val="single"/>
-    </w:rPr>
-  </w:style>
-  <w:style w:type="table" w:styleId="TableGrid">
-    <w:name w:val="Table Grid"/>
-    <w:basedOn w:val="TableNormal"/>
-    <w:uiPriority w:val="39"/>
-    <w:rsid w:val="008411B4"/>
-    <w:pPr>
-      <w:spacing w:after="0" w:line="240" w:lineRule="auto"/>
-    </w:pPr>
-    <w:tblPr>
-      <w:tblInd w:w="0" w:type="dxa"/>
-      <w:tblBorders>
-        <w:top w:val="single" w:sz="4" w:space="0" w:color="auto"/>
-        <w:left w:val="single" w:sz="4" w:space="0" w:color="auto"/>
-        <w:bottom w:val="single" w:sz="4" w:space="0" w:color="auto"/>
-        <w:right w:val="single" w:sz="4" w:space="0" w:color="auto"/>
-        <w:insideH w:val="single" w:sz="4" w:space="0" w:color="auto"/>
-        <w:insideV w:val="single" w:sz="4" w:space="0" w:color="auto"/>
-      </w:tblBorders>
-      <w:tblCellMar>
-        <w:top w:w="0" w:type="dxa"/>
-        <w:left w:w="108" w:type="dxa"/>
-        <w:bottom w:w="0" w:type="dxa"/>
-        <w:right w:w="108" w:type="dxa"/>
-      </w:tblCellMar>
     </w:tblPr>
   </w:style>
   <w:style w:type="character" w:styleId="FollowedHyperlink">
@@ -1893,7 +1819,7 @@
   <a:extraClrSchemeLst/>
   <a:extLst>
     <a:ext uri="{05A4C25C-085E-4340-85A3-A5531E510DB2}">
-      <thm15:themeFamily xmlns:thm15="http://schemas.microsoft.com/office/thememl/2012/main" xmlns="" name="Office Theme" id="{62F939B6-93AF-4DB8-9C6B-D6C7DFDC589F}" vid="{4A3C46E8-61CC-4603-A589-7422A47A8E4A}"/>
+      <thm15:themeFamily xmlns:thm15="http://schemas.microsoft.com/office/thememl/2012/main" name="Office Theme" id="{62F939B6-93AF-4DB8-9C6B-D6C7DFDC589F}" vid="{4A3C46E8-61CC-4603-A589-7422A47A8E4A}"/>
     </a:ext>
   </a:extLst>
 </a:theme>

</xml_diff>